<commit_message>
End of exam work
</commit_message>
<xml_diff>
--- a/MarkdownR/DOcumentFile.docx
+++ b/MarkdownR/DOcumentFile.docx
@@ -90,7 +90,7 @@
       </w:r>
     </w:p>
     <w:bookmarkEnd w:id="20"/>
-    <w:bookmarkStart w:id="41" w:name="теоретическая-часть"/>
+    <w:bookmarkStart w:id="32" w:name="теоретическая-часть"/>
     <w:p>
       <w:pPr>
         <w:pStyle w:val="Heading2"/>
@@ -681,98 +681,982 @@
       </w:r>
     </w:p>
     <w:bookmarkEnd w:id="23"/>
-    <w:bookmarkStart w:id="24" w:name="неравномерный-временной-ряд"/>
+    <w:bookmarkStart w:id="24" w:name="X3a7883f8fdb692e4dfd5e708478fd0f574aead1"/>
     <w:p>
       <w:pPr>
         <w:pStyle w:val="Heading3"/>
       </w:pPr>
       <w:r>
-        <w:t xml:space="preserve">Неравномерный временной ряд</w:t>
-      </w:r>
+        <w:t xml:space="preserve">Модель интенсивного роста с темпами роста пропорциональными размеру системы</w:t>
+      </w:r>
+    </w:p>
+    <w:p>
+      <w:pPr>
+        <w:pStyle w:val="FirstParagraph"/>
+      </w:pPr>
+      <w:r>
+        <w:t xml:space="preserve">В процессе развития систем имеются такие этапы, на которых темпы воспроизводства не убывают, а растут, то есть для уравнения</w:t>
+      </w:r>
+    </w:p>
+    <w:p>
+      <w:pPr>
+        <w:pStyle w:val="BodyText"/>
+      </w:pPr>
+      <m:oMathPara>
+        <m:oMathParaPr>
+          <m:jc m:val="center"/>
+        </m:oMathParaPr>
+        <m:oMath>
+          <m:limUpp>
+            <m:e>
+              <m:r>
+                <m:t>y</m:t>
+              </m:r>
+            </m:e>
+            <m:lim>
+              <m:r>
+                <m:t>⋅</m:t>
+              </m:r>
+            </m:lim>
+          </m:limUpp>
+          <m:r>
+            <m:t>=</m:t>
+          </m:r>
+          <m:r>
+            <m:t>k</m:t>
+          </m:r>
+          <m:r>
+            <m:t>y</m:t>
+          </m:r>
+        </m:oMath>
+      </m:oMathPara>
+    </w:p>
+    <w:p>
+      <w:pPr>
+        <w:pStyle w:val="FirstParagraph"/>
+      </w:pPr>
+      <w:r>
+        <w:t xml:space="preserve">коэффициент</w:t>
+      </w:r>
+      <w:r>
+        <w:t xml:space="preserve"> </w:t>
+      </w:r>
+      <m:oMath>
+        <m:r>
+          <m:t>k</m:t>
+        </m:r>
+      </m:oMath>
+      <w:r>
+        <w:t xml:space="preserve"> </w:t>
+      </w:r>
+      <w:r>
+        <w:t xml:space="preserve">растёт. Такие этапы, как правило, имеют небольшую длительность, в связи с чем часто выпадают из анализа.</w:t>
+      </w:r>
+    </w:p>
+    <w:p>
+      <w:pPr>
+        <w:pStyle w:val="BodyText"/>
+      </w:pPr>
+      <w:r>
+        <w:t xml:space="preserve">Пусть например темп роста пропорционален размеру системы</w:t>
+      </w:r>
+    </w:p>
+    <w:p>
+      <w:pPr>
+        <w:pStyle w:val="BodyText"/>
+      </w:pPr>
+      <m:oMathPara>
+        <m:oMathParaPr>
+          <m:jc m:val="center"/>
+        </m:oMathParaPr>
+        <m:oMath>
+          <m:r>
+            <m:t>k</m:t>
+          </m:r>
+          <m:r>
+            <m:t>=</m:t>
+          </m:r>
+          <m:r>
+            <m:t>a</m:t>
+          </m:r>
+          <m:r>
+            <m:t>⋅</m:t>
+          </m:r>
+          <m:r>
+            <m:t>y</m:t>
+          </m:r>
+          <m:r>
+            <m:t>,</m:t>
+          </m:r>
+        </m:oMath>
+      </m:oMathPara>
+    </w:p>
+    <w:p>
+      <w:pPr>
+        <w:pStyle w:val="FirstParagraph"/>
+      </w:pPr>
+      <w:r>
+        <w:t xml:space="preserve">где</w:t>
+      </w:r>
+      <w:r>
+        <w:t xml:space="preserve"> </w:t>
+      </w:r>
+      <m:oMath>
+        <m:r>
+          <m:t>y</m:t>
+        </m:r>
+      </m:oMath>
+      <w:r>
+        <w:t xml:space="preserve"> </w:t>
+      </w:r>
+      <w:r>
+        <w:t xml:space="preserve">- размер системы</w:t>
+      </w:r>
+    </w:p>
+    <w:p>
+      <w:pPr>
+        <w:pStyle w:val="BodyText"/>
+      </w:pPr>
+      <w:r>
+        <w:t xml:space="preserve">Тогда,</w:t>
+      </w:r>
+    </w:p>
+    <w:p>
+      <w:pPr>
+        <w:pStyle w:val="BodyText"/>
+      </w:pPr>
+      <m:oMathPara>
+        <m:oMathParaPr>
+          <m:jc m:val="center"/>
+        </m:oMathParaPr>
+        <m:oMath>
+          <m:limUpp>
+            <m:e>
+              <m:r>
+                <m:t>y</m:t>
+              </m:r>
+            </m:e>
+            <m:lim>
+              <m:r>
+                <m:t>⋅</m:t>
+              </m:r>
+            </m:lim>
+          </m:limUpp>
+          <m:r>
+            <m:t>=</m:t>
+          </m:r>
+          <m:r>
+            <m:t>k</m:t>
+          </m:r>
+          <m:sSup>
+            <m:e>
+              <m:r>
+                <m:t>y</m:t>
+              </m:r>
+            </m:e>
+            <m:sup>
+              <m:r>
+                <m:t>2</m:t>
+              </m:r>
+            </m:sup>
+          </m:sSup>
+          <m:r>
+            <m:t>,</m:t>
+          </m:r>
+        </m:oMath>
+      </m:oMathPara>
+    </w:p>
+    <w:p>
+      <w:pPr>
+        <w:pStyle w:val="FirstParagraph"/>
+      </w:pPr>
+      <m:oMathPara>
+        <m:oMathParaPr>
+          <m:jc m:val="center"/>
+        </m:oMathParaPr>
+        <m:oMath>
+          <m:r>
+            <m:t>y</m:t>
+          </m:r>
+          <m:r>
+            <m:t>=</m:t>
+          </m:r>
+          <m:r>
+            <m:t>−</m:t>
+          </m:r>
+          <m:f>
+            <m:fPr>
+              <m:type m:val="bar"/>
+            </m:fPr>
+            <m:num>
+              <m:r>
+                <m:t>1</m:t>
+              </m:r>
+            </m:num>
+            <m:den>
+              <m:r>
+                <m:t>a</m:t>
+              </m:r>
+              <m:r>
+                <m:t>⋅</m:t>
+              </m:r>
+              <m:r>
+                <m:t>t</m:t>
+              </m:r>
+              <m:r>
+                <m:t>+</m:t>
+              </m:r>
+              <m:r>
+                <m:t>c</m:t>
+              </m:r>
+            </m:den>
+          </m:f>
+          <m:r>
+            <m:t>.</m:t>
+          </m:r>
+        </m:oMath>
+      </m:oMathPara>
+    </w:p>
+    <w:p>
+      <w:pPr>
+        <w:pStyle w:val="FirstParagraph"/>
+      </w:pPr>
+      <w:r>
+        <w:t xml:space="preserve">Анаморфозой для данного вида модели является:</w:t>
+      </w:r>
+    </w:p>
+    <w:p>
+      <w:pPr>
+        <w:pStyle w:val="BodyText"/>
+      </w:pPr>
+      <m:oMathPara>
+        <m:oMathParaPr>
+          <m:jc m:val="center"/>
+        </m:oMathParaPr>
+        <m:oMath>
+          <m:f>
+            <m:fPr>
+              <m:type m:val="bar"/>
+            </m:fPr>
+            <m:num>
+              <m:r>
+                <m:t>1</m:t>
+              </m:r>
+            </m:num>
+            <m:den>
+              <m:r>
+                <m:t>y</m:t>
+              </m:r>
+            </m:den>
+          </m:f>
+          <m:r>
+            <m:t>=</m:t>
+          </m:r>
+          <m:r>
+            <m:t>a</m:t>
+          </m:r>
+          <m:r>
+            <m:t>⋅</m:t>
+          </m:r>
+          <m:r>
+            <m:t>t</m:t>
+          </m:r>
+          <m:r>
+            <m:t>+</m:t>
+          </m:r>
+          <m:r>
+            <m:t>c</m:t>
+          </m:r>
+          <m:r>
+            <m:t>.</m:t>
+          </m:r>
+        </m:oMath>
+      </m:oMathPara>
     </w:p>
     <w:bookmarkEnd w:id="24"/>
-    <w:bookmarkStart w:id="25" w:name="тренд"/>
+    <w:bookmarkStart w:id="25" w:name="логистическая-модель-ограниченного-роста"/>
     <w:p>
       <w:pPr>
         <w:pStyle w:val="Heading3"/>
       </w:pPr>
       <w:r>
-        <w:t xml:space="preserve">Тренд</w:t>
-      </w:r>
+        <w:t xml:space="preserve">Логистическая модель ограниченного роста</w:t>
+      </w:r>
+    </w:p>
+    <w:p>
+      <w:pPr>
+        <w:pStyle w:val="FirstParagraph"/>
+      </w:pPr>
+      <w:r>
+        <w:t xml:space="preserve">Простейшей широко распространенной моделью системы ограниченного роста является логистическое уравнение</w:t>
+      </w:r>
+    </w:p>
+    <w:p>
+      <w:pPr>
+        <w:pStyle w:val="BodyText"/>
+      </w:pPr>
+      <m:oMathPara>
+        <m:oMathParaPr>
+          <m:jc m:val="center"/>
+        </m:oMathParaPr>
+        <m:oMath>
+          <m:f>
+            <m:fPr>
+              <m:type m:val="bar"/>
+            </m:fPr>
+            <m:num>
+              <m:r>
+                <m:t>d</m:t>
+              </m:r>
+              <m:r>
+                <m:t>y</m:t>
+              </m:r>
+            </m:num>
+            <m:den>
+              <m:r>
+                <m:t>d</m:t>
+              </m:r>
+              <m:r>
+                <m:t>t</m:t>
+              </m:r>
+            </m:den>
+          </m:f>
+          <m:r>
+            <m:t>=</m:t>
+          </m:r>
+          <m:r>
+            <m:t>k</m:t>
+          </m:r>
+          <m:r>
+            <m:t>⋅</m:t>
+          </m:r>
+          <m:r>
+            <m:t>y</m:t>
+          </m:r>
+          <m:r>
+            <m:t>⋅</m:t>
+          </m:r>
+          <m:d>
+            <m:dPr>
+              <m:begChr m:val="("/>
+              <m:endChr m:val=")"/>
+              <m:grow/>
+            </m:dPr>
+            <m:e>
+              <m:r>
+                <m:t>1</m:t>
+              </m:r>
+              <m:r>
+                <m:t>−</m:t>
+              </m:r>
+              <m:f>
+                <m:fPr>
+                  <m:type m:val="bar"/>
+                </m:fPr>
+                <m:num>
+                  <m:r>
+                    <m:t>y</m:t>
+                  </m:r>
+                </m:num>
+                <m:den>
+                  <m:sSub>
+                    <m:e>
+                      <m:r>
+                        <m:t>y</m:t>
+                      </m:r>
+                    </m:e>
+                    <m:sub>
+                      <m:r>
+                        <m:t>∞</m:t>
+                      </m:r>
+                    </m:sub>
+                  </m:sSub>
+                </m:den>
+              </m:f>
+            </m:e>
+          </m:d>
+          <m:r>
+            <m:t>,</m:t>
+          </m:r>
+        </m:oMath>
+      </m:oMathPara>
+    </w:p>
+    <w:p>
+      <w:pPr>
+        <w:pStyle w:val="FirstParagraph"/>
+      </w:pPr>
+      <w:r>
+        <w:t xml:space="preserve">где</w:t>
+      </w:r>
+      <w:r>
+        <w:t xml:space="preserve"> </w:t>
+      </w:r>
+      <m:oMath>
+        <m:sSub>
+          <m:e>
+            <m:r>
+              <m:t>y</m:t>
+            </m:r>
+          </m:e>
+          <m:sub>
+            <m:r>
+              <m:t>∞</m:t>
+            </m:r>
+          </m:sub>
+        </m:sSub>
+      </m:oMath>
+      <w:r>
+        <w:t xml:space="preserve"> </w:t>
+      </w:r>
+      <w:r>
+        <w:t xml:space="preserve">- предел роста. Вдали от предела доминирует процесс типа расширенного воспроизводства, а при приближении к пределу процесс перетекает под влиянием прессинга исчерпания ресурса.</w:t>
+      </w:r>
+    </w:p>
+    <w:p>
+      <w:pPr>
+        <w:pStyle w:val="BodyText"/>
+      </w:pPr>
+      <w:r>
+        <w:t xml:space="preserve">Из исходного уравенния логистической модели получается анаморфоза</w:t>
+      </w:r>
+    </w:p>
+    <w:p>
+      <w:pPr>
+        <w:pStyle w:val="BodyText"/>
+      </w:pPr>
+      <m:oMathPara>
+        <m:oMathParaPr>
+          <m:jc m:val="center"/>
+        </m:oMathParaPr>
+        <m:oMath>
+          <m:f>
+            <m:fPr>
+              <m:type m:val="bar"/>
+            </m:fPr>
+            <m:num>
+              <m:r>
+                <m:t>d</m:t>
+              </m:r>
+              <m:r>
+                <m:t>y</m:t>
+              </m:r>
+            </m:num>
+            <m:den>
+              <m:r>
+                <m:t>y</m:t>
+              </m:r>
+              <m:r>
+                <m:t>d</m:t>
+              </m:r>
+              <m:r>
+                <m:t>t</m:t>
+              </m:r>
+            </m:den>
+          </m:f>
+          <m:r>
+            <m:t>=</m:t>
+          </m:r>
+          <m:r>
+            <m:t>k</m:t>
+          </m:r>
+          <m:r>
+            <m:t>⋅</m:t>
+          </m:r>
+          <m:d>
+            <m:dPr>
+              <m:begChr m:val="("/>
+              <m:endChr m:val=")"/>
+              <m:grow/>
+            </m:dPr>
+            <m:e>
+              <m:r>
+                <m:t>1</m:t>
+              </m:r>
+              <m:r>
+                <m:t>−</m:t>
+              </m:r>
+              <m:f>
+                <m:fPr>
+                  <m:type m:val="bar"/>
+                </m:fPr>
+                <m:num>
+                  <m:r>
+                    <m:t>y</m:t>
+                  </m:r>
+                </m:num>
+                <m:den>
+                  <m:sSub>
+                    <m:e>
+                      <m:r>
+                        <m:t>y</m:t>
+                      </m:r>
+                    </m:e>
+                    <m:sub>
+                      <m:r>
+                        <m:t>∞</m:t>
+                      </m:r>
+                    </m:sub>
+                  </m:sSub>
+                </m:den>
+              </m:f>
+            </m:e>
+          </m:d>
+          <m:r>
+            <m:t>.</m:t>
+          </m:r>
+        </m:oMath>
+      </m:oMathPara>
     </w:p>
     <w:bookmarkEnd w:id="25"/>
-    <w:bookmarkStart w:id="26" w:name="сезонность"/>
+    <w:bookmarkStart w:id="26" w:name="Xc379e7e68b301cf20b8cc91ab5c701570de2d83"/>
     <w:p>
       <w:pPr>
         <w:pStyle w:val="Heading3"/>
       </w:pPr>
       <w:r>
-        <w:t xml:space="preserve">Сезонность</w:t>
-      </w:r>
-    </w:p>
-    <w:bookmarkEnd w:id="26"/>
-    <w:bookmarkStart w:id="27" w:name="ошибки"/>
-    <w:p>
-      <w:pPr>
-        <w:pStyle w:val="Heading3"/>
-      </w:pPr>
-      <w:r>
-        <w:t xml:space="preserve">Ошибки</w:t>
-      </w:r>
-    </w:p>
-    <w:bookmarkEnd w:id="27"/>
-    <w:bookmarkStart w:id="28" w:name="stl-разложение"/>
-    <w:p>
-      <w:pPr>
-        <w:pStyle w:val="Heading3"/>
-      </w:pPr>
-      <w:r>
-        <w:t xml:space="preserve">STL-разложение</w:t>
-      </w:r>
-    </w:p>
-    <w:bookmarkEnd w:id="28"/>
-    <w:bookmarkStart w:id="29" w:name="модели-временных-рядов"/>
-    <w:p>
-      <w:pPr>
-        <w:pStyle w:val="Heading3"/>
-      </w:pPr>
-      <w:r>
-        <w:t xml:space="preserve">Модели временных рядов</w:t>
-      </w:r>
-    </w:p>
-    <w:bookmarkEnd w:id="29"/>
-    <w:bookmarkStart w:id="30" w:name="модели-интенсивного-роста"/>
-    <w:p>
-      <w:pPr>
-        <w:pStyle w:val="Heading3"/>
-      </w:pPr>
-      <w:r>
-        <w:t xml:space="preserve">Модели интенсивного роста</w:t>
-      </w:r>
-    </w:p>
-    <w:bookmarkEnd w:id="30"/>
-    <w:bookmarkStart w:id="31" w:name="модели-ограниченного-роста"/>
-    <w:p>
-      <w:pPr>
-        <w:pStyle w:val="Heading3"/>
-      </w:pPr>
-      <w:r>
-        <w:t xml:space="preserve">Модели ограниченного роста</w:t>
-      </w:r>
-    </w:p>
-    <w:bookmarkEnd w:id="31"/>
-    <w:bookmarkStart w:id="32" w:name="Xc379e7e68b301cf20b8cc91ab5c701570de2d83"/>
-    <w:p>
-      <w:pPr>
-        <w:pStyle w:val="Heading3"/>
-      </w:pPr>
-      <w:r>
         <w:t xml:space="preserve">Анализ сезонности на основе функции Альтера-Джонсона</w:t>
       </w:r>
     </w:p>
     <w:p>
       <w:pPr>
         <w:pStyle w:val="FirstParagraph"/>
+      </w:pPr>
+      <w:r>
+        <w:t xml:space="preserve">Для выявления периодов, свободных по возможности от априорных предположений, используем подход, который опирается, прежде всего, на фундаментальное характеристическое свойство периода функции, состоящее в повторении значений функции через интервал изменения независимой переменной равный периоду</w:t>
+      </w:r>
+    </w:p>
+    <w:p>
+      <w:pPr>
+        <w:pStyle w:val="BodyText"/>
+      </w:pPr>
+      <m:oMathPara>
+        <m:oMathParaPr>
+          <m:jc m:val="center"/>
+        </m:oMathParaPr>
+        <m:oMath>
+          <m:r>
+            <m:t>f</m:t>
+          </m:r>
+          <m:r>
+            <m:t>(</m:t>
+          </m:r>
+          <m:r>
+            <m:t>t</m:t>
+          </m:r>
+          <m:r>
+            <m:t>+</m:t>
+          </m:r>
+          <m:r>
+            <m:t>τ</m:t>
+          </m:r>
+          <m:r>
+            <m:t>)</m:t>
+          </m:r>
+          <m:r>
+            <m:t>−</m:t>
+          </m:r>
+          <m:r>
+            <m:t>f</m:t>
+          </m:r>
+          <m:r>
+            <m:t>(</m:t>
+          </m:r>
+          <m:r>
+            <m:t>t</m:t>
+          </m:r>
+          <m:r>
+            <m:t>)</m:t>
+          </m:r>
+          <m:r>
+            <m:t>=</m:t>
+          </m:r>
+          <m:r>
+            <m:t>0</m:t>
+          </m:r>
+        </m:oMath>
+      </m:oMathPara>
+    </w:p>
+    <w:p>
+      <w:pPr>
+        <w:pStyle w:val="FirstParagraph"/>
+      </w:pPr>
+      <w:r>
+        <w:t xml:space="preserve">Вводится следующее определение почти–периодической функции: число</w:t>
+      </w:r>
+      <w:r>
+        <w:t xml:space="preserve"> </w:t>
+      </w:r>
+      <m:oMath>
+        <m:r>
+          <m:t>τ</m:t>
+        </m:r>
+      </m:oMath>
+      <w:r>
+        <w:t xml:space="preserve"> </w:t>
+      </w:r>
+      <w:r>
+        <w:t xml:space="preserve">называется</w:t>
+      </w:r>
+      <w:r>
+        <w:t xml:space="preserve"> </w:t>
+      </w:r>
+      <m:oMath>
+        <m:r>
+          <m:t>ε</m:t>
+        </m:r>
+      </m:oMath>
+      <w:r>
+        <w:t xml:space="preserve"> </w:t>
+      </w:r>
+      <w:r>
+        <w:t xml:space="preserve">– почти–периодом (</w:t>
+      </w:r>
+      <m:oMath>
+        <m:r>
+          <m:t>ε</m:t>
+        </m:r>
+      </m:oMath>
+      <w:r>
+        <w:t xml:space="preserve"> </w:t>
+      </w:r>
+      <w:r>
+        <w:t xml:space="preserve">– смещением) функции</w:t>
+      </w:r>
+      <w:r>
+        <w:t xml:space="preserve"> </w:t>
+      </w:r>
+      <m:oMath>
+        <m:r>
+          <m:t>f</m:t>
+        </m:r>
+        <m:r>
+          <m:t>(</m:t>
+        </m:r>
+        <m:r>
+          <m:t>t</m:t>
+        </m:r>
+        <m:r>
+          <m:t>)</m:t>
+        </m:r>
+      </m:oMath>
+      <w:r>
+        <w:t xml:space="preserve"> </w:t>
+      </w:r>
+      <m:oMath>
+        <m:r>
+          <m:t>(</m:t>
+        </m:r>
+        <m:r>
+          <m:t>−</m:t>
+        </m:r>
+        <m:r>
+          <m:t>∞</m:t>
+        </m:r>
+        <m:r>
+          <m:t>&lt;</m:t>
+        </m:r>
+        <m:r>
+          <m:t>t</m:t>
+        </m:r>
+        <m:r>
+          <m:t>&lt;</m:t>
+        </m:r>
+        <m:r>
+          <m:t>∞</m:t>
+        </m:r>
+        <m:r>
+          <m:t>)</m:t>
+        </m:r>
+      </m:oMath>
+      <w:r>
+        <w:t xml:space="preserve">, если для всех</w:t>
+      </w:r>
+      <w:r>
+        <w:t xml:space="preserve"> </w:t>
+      </w:r>
+      <m:oMath>
+        <m:r>
+          <m:t>t</m:t>
+        </m:r>
+      </m:oMath>
+      <w:r>
+        <w:t xml:space="preserve"> </w:t>
+      </w:r>
+      <w:r>
+        <w:t xml:space="preserve">выполняется неравенство</w:t>
+      </w:r>
+    </w:p>
+    <w:p>
+      <w:pPr>
+        <w:pStyle w:val="BodyText"/>
+      </w:pPr>
+      <m:oMathPara>
+        <m:oMathParaPr>
+          <m:jc m:val="center"/>
+        </m:oMathParaPr>
+        <m:oMath>
+          <m:r>
+            <m:t>|</m:t>
+          </m:r>
+          <m:r>
+            <m:t>f</m:t>
+          </m:r>
+          <m:r>
+            <m:t>(</m:t>
+          </m:r>
+          <m:r>
+            <m:t>t</m:t>
+          </m:r>
+          <m:r>
+            <m:t>+</m:t>
+          </m:r>
+          <m:r>
+            <m:t>τ</m:t>
+          </m:r>
+          <m:r>
+            <m:t>)</m:t>
+          </m:r>
+          <m:r>
+            <m:t>−</m:t>
+          </m:r>
+          <m:r>
+            <m:t>f</m:t>
+          </m:r>
+          <m:r>
+            <m:t>(</m:t>
+          </m:r>
+          <m:r>
+            <m:t>t</m:t>
+          </m:r>
+          <m:r>
+            <m:t>)</m:t>
+          </m:r>
+          <m:r>
+            <m:t>|</m:t>
+          </m:r>
+          <m:r>
+            <m:t>&lt;</m:t>
+          </m:r>
+          <m:r>
+            <m:t>ε</m:t>
+          </m:r>
+        </m:oMath>
+      </m:oMathPara>
+    </w:p>
+    <w:p>
+      <w:pPr>
+        <w:pStyle w:val="FirstParagraph"/>
+      </w:pPr>
+      <w:r>
+        <w:t xml:space="preserve">Если</w:t>
+      </w:r>
+      <w:r>
+        <w:t xml:space="preserve"> </w:t>
+      </w:r>
+      <m:oMath>
+        <m:r>
+          <m:t>f</m:t>
+        </m:r>
+        <m:r>
+          <m:t>(</m:t>
+        </m:r>
+        <m:r>
+          <m:t>t</m:t>
+        </m:r>
+        <m:r>
+          <m:t>)</m:t>
+        </m:r>
+      </m:oMath>
+      <w:r>
+        <w:t xml:space="preserve"> </w:t>
+      </w:r>
+      <w:r>
+        <w:t xml:space="preserve">– периодическая функция и</w:t>
+      </w:r>
+      <w:r>
+        <w:t xml:space="preserve"> </w:t>
+      </w:r>
+      <m:oMath>
+        <m:r>
+          <m:t>τ</m:t>
+        </m:r>
+      </m:oMath>
+      <w:r>
+        <w:t xml:space="preserve"> </w:t>
+      </w:r>
+      <w:r>
+        <w:t xml:space="preserve">– ее период, то есть</w:t>
+      </w:r>
+      <w:r>
+        <w:t xml:space="preserve"> </w:t>
+      </w:r>
+      <m:oMath>
+        <m:r>
+          <m:t>f</m:t>
+        </m:r>
+        <m:r>
+          <m:t>(</m:t>
+        </m:r>
+        <m:r>
+          <m:t>t</m:t>
+        </m:r>
+        <m:r>
+          <m:t>+</m:t>
+        </m:r>
+        <m:r>
+          <m:t>τ</m:t>
+        </m:r>
+        <m:r>
+          <m:t>)</m:t>
+        </m:r>
+        <m:r>
+          <m:t>=</m:t>
+        </m:r>
+        <m:r>
+          <m:t>f</m:t>
+        </m:r>
+        <m:r>
+          <m:t>(</m:t>
+        </m:r>
+        <m:r>
+          <m:t>t</m:t>
+        </m:r>
+        <m:r>
+          <m:t>)</m:t>
+        </m:r>
+      </m:oMath>
+      <w:r>
+        <w:t xml:space="preserve">, то, очевидно,</w:t>
+      </w:r>
+      <w:r>
+        <w:t xml:space="preserve"> </w:t>
+      </w:r>
+      <m:oMath>
+        <m:r>
+          <m:t>τ</m:t>
+        </m:r>
+      </m:oMath>
+      <w:r>
+        <w:t xml:space="preserve"> </w:t>
+      </w:r>
+      <w:r>
+        <w:t xml:space="preserve">является также и почти–периодом для любого</w:t>
+      </w:r>
+      <w:r>
+        <w:t xml:space="preserve"> </w:t>
+      </w:r>
+      <m:oMath>
+        <m:r>
+          <m:t>ε</m:t>
+        </m:r>
+        <m:r>
+          <m:t>&gt;</m:t>
+        </m:r>
+        <m:r>
+          <m:t>0</m:t>
+        </m:r>
+      </m:oMath>
+      <w:r>
+        <w:t xml:space="preserve">, точно так же, как и любое число вида</w:t>
+      </w:r>
+      <w:r>
+        <w:t xml:space="preserve"> </w:t>
+      </w:r>
+      <m:oMath>
+        <m:r>
+          <m:t>n</m:t>
+        </m:r>
+        <m:r>
+          <m:t>τ</m:t>
+        </m:r>
+      </m:oMath>
+      <w:r>
+        <w:t xml:space="preserve"> </w:t>
+      </w:r>
+      <m:oMath>
+        <m:r>
+          <m:t>(</m:t>
+        </m:r>
+        <m:r>
+          <m:t>n</m:t>
+        </m:r>
+        <m:r>
+          <m:t>=</m:t>
+        </m:r>
+        <m:r>
+          <m:t>±</m:t>
+        </m:r>
+        <m:r>
+          <m:t>1</m:t>
+        </m:r>
+        <m:r>
+          <m:t>,</m:t>
+        </m:r>
+        <m:r>
+          <m:t>±</m:t>
+        </m:r>
+        <m:r>
+          <m:t>2</m:t>
+        </m:r>
+        <m:r>
+          <m:t>,</m:t>
+        </m:r>
+        <m:r>
+          <m:t>…</m:t>
+        </m:r>
+        <m:r>
+          <m:t>)</m:t>
+        </m:r>
+      </m:oMath>
+      <w:r>
+        <w:t xml:space="preserve">.</w:t>
+      </w:r>
+    </w:p>
+    <w:p>
+      <w:pPr>
+        <w:pStyle w:val="BodyText"/>
+      </w:pPr>
+      <w:r>
+        <w:t xml:space="preserve">Для дискретного случая, если</w:t>
+      </w:r>
+      <w:r>
+        <w:t xml:space="preserve"> </w:t>
+      </w:r>
+      <m:oMath>
+        <m:r>
+          <m:t>n</m:t>
+        </m:r>
+      </m:oMath>
+      <w:r>
+        <w:t xml:space="preserve"> </w:t>
+      </w:r>
+      <w:r>
+        <w:t xml:space="preserve">- общее число отсчетов функции</w:t>
+      </w:r>
+      <w:r>
+        <w:t xml:space="preserve"> </w:t>
+      </w:r>
+      <m:oMath>
+        <m:r>
+          <m:t>f</m:t>
+        </m:r>
+        <m:r>
+          <m:t>(</m:t>
+        </m:r>
+        <m:r>
+          <m:t>t</m:t>
+        </m:r>
+        <m:r>
+          <m:t>)</m:t>
+        </m:r>
+      </m:oMath>
+      <w:r>
+        <w:t xml:space="preserve">, заданной экспериментальными значениями, вводится следующая метрика для определения почти периодов:</w:t>
+      </w:r>
+    </w:p>
+    <w:p>
+      <w:pPr>
+        <w:pStyle w:val="BodyText"/>
       </w:pPr>
       <m:oMathPara>
         <m:oMathParaPr>
@@ -904,8 +1788,194 @@
         </m:oMath>
       </m:oMathPara>
     </w:p>
-    <w:bookmarkEnd w:id="32"/>
-    <w:bookmarkStart w:id="33" w:name="обобщенная-сдвиговая-функция"/>
+    <w:p>
+      <w:pPr>
+        <w:pStyle w:val="FirstParagraph"/>
+      </w:pPr>
+      <w:r>
+        <w:t xml:space="preserve">Эта функция называется сдвиговой или функцией Альтера-Джонса.</w:t>
+      </w:r>
+    </w:p>
+    <w:p>
+      <w:pPr>
+        <w:pStyle w:val="BodyText"/>
+      </w:pPr>
+      <w:r>
+        <w:t xml:space="preserve">Система почти - периодов</w:t>
+      </w:r>
+      <w:r>
+        <w:t xml:space="preserve"> </w:t>
+      </w:r>
+      <m:oMath>
+        <m:r>
+          <m:t>τ</m:t>
+        </m:r>
+      </m:oMath>
+      <w:r>
+        <w:t xml:space="preserve"> </w:t>
+      </w:r>
+      <w:r>
+        <w:t xml:space="preserve">функции</w:t>
+      </w:r>
+      <w:r>
+        <w:t xml:space="preserve"> </w:t>
+      </w:r>
+      <m:oMath>
+        <m:r>
+          <m:t>f</m:t>
+        </m:r>
+        <m:r>
+          <m:t>(</m:t>
+        </m:r>
+        <m:r>
+          <m:t>t</m:t>
+        </m:r>
+        <m:r>
+          <m:t>)</m:t>
+        </m:r>
+      </m:oMath>
+      <w:r>
+        <w:t xml:space="preserve"> </w:t>
+      </w:r>
+      <w:r>
+        <w:t xml:space="preserve">может быть определена как совокупность локальных минимумов сдвиговой функции</w:t>
+      </w:r>
+    </w:p>
+    <w:p>
+      <w:pPr>
+        <w:pStyle w:val="BodyText"/>
+      </w:pPr>
+      <m:oMathPara>
+        <m:oMathParaPr>
+          <m:jc m:val="center"/>
+        </m:oMathParaPr>
+        <m:oMath>
+          <m:r>
+            <m:t>τ</m:t>
+          </m:r>
+          <m:r>
+            <m:t>=</m:t>
+          </m:r>
+          <m:r>
+            <m:t>a</m:t>
+          </m:r>
+          <m:r>
+            <m:t>r</m:t>
+          </m:r>
+          <m:r>
+            <m:t>g</m:t>
+          </m:r>
+          <m:r>
+            <m:t>m</m:t>
+          </m:r>
+          <m:r>
+            <m:t>i</m:t>
+          </m:r>
+          <m:r>
+            <m:t>n</m:t>
+          </m:r>
+          <m:r>
+            <m:t>[</m:t>
+          </m:r>
+          <m:r>
+            <m:t>a</m:t>
+          </m:r>
+          <m:r>
+            <m:t>(</m:t>
+          </m:r>
+          <m:r>
+            <m:t>τ</m:t>
+          </m:r>
+          <m:r>
+            <m:t>)</m:t>
+          </m:r>
+          <m:r>
+            <m:t>]</m:t>
+          </m:r>
+          <m:r>
+            <m:t>,</m:t>
+          </m:r>
+          <m:r>
+            <m:t> </m:t>
+          </m:r>
+          <m:r>
+            <m:t> </m:t>
+          </m:r>
+          <m:r>
+            <m:t> </m:t>
+          </m:r>
+          <m:sSub>
+            <m:e>
+              <m:r>
+                <m:t>τ</m:t>
+              </m:r>
+            </m:e>
+            <m:sub>
+              <m:r>
+                <m:t>m</m:t>
+              </m:r>
+              <m:r>
+                <m:t>i</m:t>
+              </m:r>
+              <m:r>
+                <m:t>n</m:t>
+              </m:r>
+            </m:sub>
+          </m:sSub>
+          <m:r>
+            <m:t>&lt;</m:t>
+          </m:r>
+          <m:r>
+            <m:t>τ</m:t>
+          </m:r>
+          <m:r>
+            <m:t>&lt;</m:t>
+          </m:r>
+          <m:sSub>
+            <m:e>
+              <m:r>
+                <m:t>τ</m:t>
+              </m:r>
+            </m:e>
+            <m:sub>
+              <m:r>
+                <m:t>m</m:t>
+              </m:r>
+              <m:r>
+                <m:t>a</m:t>
+              </m:r>
+              <m:r>
+                <m:t>x</m:t>
+              </m:r>
+            </m:sub>
+          </m:sSub>
+        </m:oMath>
+      </m:oMathPara>
+    </w:p>
+    <w:p>
+      <w:pPr>
+        <w:pStyle w:val="FirstParagraph"/>
+      </w:pPr>
+      <w:r>
+        <w:t xml:space="preserve">Функция Альтера–Джонса определяет среднее расстояние по оси ординат между точками, расположенными на расстоянии</w:t>
+      </w:r>
+      <w:r>
+        <w:t xml:space="preserve"> </w:t>
+      </w:r>
+      <m:oMath>
+        <m:r>
+          <m:t>τ</m:t>
+        </m:r>
+      </m:oMath>
+      <w:r>
+        <w:t xml:space="preserve"> </w:t>
+      </w:r>
+      <w:r>
+        <w:t xml:space="preserve">по оси абсцисс друг от друга.</w:t>
+      </w:r>
+    </w:p>
+    <w:bookmarkEnd w:id="26"/>
+    <w:bookmarkStart w:id="27" w:name="обобщенная-сдвиговая-функция"/>
     <w:p>
       <w:pPr>
         <w:pStyle w:val="Heading3"/>
@@ -1007,7 +2077,7 @@
             <m:t>|</m:t>
           </m:r>
           <m:r>
-            <m:t>f</m:t>
+            <m:t>R</m:t>
           </m:r>
           <m:r>
             <m:t>(</m:t>
@@ -1022,16 +2092,34 @@
             <m:t>τ</m:t>
           </m:r>
           <m:r>
+            <m:t>,</m:t>
+          </m:r>
+          <m:r>
+            <m:t>Δ</m:t>
+          </m:r>
+          <m:r>
+            <m:t>t</m:t>
+          </m:r>
+          <m:r>
             <m:t>)</m:t>
           </m:r>
           <m:r>
             <m:t>−</m:t>
           </m:r>
           <m:r>
-            <m:t>f</m:t>
+            <m:t>R</m:t>
           </m:r>
           <m:r>
             <m:t>(</m:t>
+          </m:r>
+          <m:r>
+            <m:t>t</m:t>
+          </m:r>
+          <m:r>
+            <m:t>,</m:t>
+          </m:r>
+          <m:r>
+            <m:t>Δ</m:t>
           </m:r>
           <m:r>
             <m:t>t</m:t>
@@ -1057,8 +2145,8 @@
         </m:oMath>
       </m:oMathPara>
     </w:p>
-    <w:bookmarkEnd w:id="33"/>
-    <w:bookmarkStart w:id="34" w:name="анализ-почти-пропорций"/>
+    <w:bookmarkEnd w:id="27"/>
+    <w:bookmarkStart w:id="28" w:name="анализ-почти-пропорций"/>
     <w:p>
       <w:pPr>
         <w:pStyle w:val="Heading3"/>
@@ -1067,29 +2155,17 @@
         <w:t xml:space="preserve">Анализ почти-пропорций</w:t>
       </w:r>
     </w:p>
-    <w:bookmarkEnd w:id="34"/>
-    <w:bookmarkStart w:id="35" w:name="автокорреляционная-фукнция"/>
-    <w:p>
-      <w:pPr>
-        <w:pStyle w:val="Heading3"/>
-      </w:pPr>
-      <w:r>
-        <w:t xml:space="preserve">Автокорреляционная фукнция</w:t>
-      </w:r>
-    </w:p>
-    <w:bookmarkEnd w:id="35"/>
-    <w:bookmarkStart w:id="36" w:name="линейная-регрессия"/>
-    <w:p>
-      <w:pPr>
-        <w:pStyle w:val="Heading3"/>
-      </w:pPr>
-      <w:r>
-        <w:t xml:space="preserve">Линейная регрессия</w:t>
-      </w:r>
-    </w:p>
     <w:p>
       <w:pPr>
         <w:pStyle w:val="FirstParagraph"/>
+      </w:pPr>
+      <w:r>
+        <w:t xml:space="preserve">Функционирование самых различных систем наряду с ритмами арифметических прогрессий сопровождается ритмами геометрических прогрессий. Ритмы геометрической прогрессии удовлетворяют соотношению</w:t>
+      </w:r>
+    </w:p>
+    <w:p>
+      <w:pPr>
+        <w:pStyle w:val="BodyText"/>
       </w:pPr>
       <m:oMathPara>
         <m:oMathParaPr>
@@ -1097,83 +2173,786 @@
         </m:oMathParaPr>
         <m:oMath>
           <m:r>
+            <m:t>f</m:t>
+          </m:r>
+          <m:r>
+            <m:t>(</m:t>
+          </m:r>
+          <m:r>
+            <m:t>t</m:t>
+          </m:r>
+          <m:r>
+            <m:t>⋅</m:t>
+          </m:r>
+          <m:r>
+            <m:t>k</m:t>
+          </m:r>
+          <m:r>
+            <m:t>)</m:t>
+          </m:r>
+          <m:r>
+            <m:t>−</m:t>
+          </m:r>
+          <m:r>
+            <m:t>f</m:t>
+          </m:r>
+          <m:r>
+            <m:t>(</m:t>
+          </m:r>
+          <m:r>
+            <m:t>t</m:t>
+          </m:r>
+          <m:r>
+            <m:t>)</m:t>
+          </m:r>
+          <m:r>
+            <m:t>=</m:t>
+          </m:r>
+          <m:r>
+            <m:t>0</m:t>
+          </m:r>
+        </m:oMath>
+      </m:oMathPara>
+    </w:p>
+    <w:p>
+      <w:pPr>
+        <w:pStyle w:val="FirstParagraph"/>
+      </w:pPr>
+      <w:r>
+        <w:t xml:space="preserve">где</w:t>
+      </w:r>
+      <w:r>
+        <w:t xml:space="preserve"> </w:t>
+      </w:r>
+      <m:oMath>
+        <m:r>
+          <m:t>f</m:t>
+        </m:r>
+        <m:r>
+          <m:t>(</m:t>
+        </m:r>
+        <m:r>
+          <m:t>t</m:t>
+        </m:r>
+        <m:r>
+          <m:t>)</m:t>
+        </m:r>
+      </m:oMath>
+      <w:r>
+        <w:t xml:space="preserve"> </w:t>
+      </w:r>
+      <w:r>
+        <w:t xml:space="preserve">- значение исследуемого ряда в момент времени</w:t>
+      </w:r>
+      <w:r>
+        <w:t xml:space="preserve"> </w:t>
+      </w:r>
+      <m:oMath>
+        <m:r>
+          <m:t>t</m:t>
+        </m:r>
+      </m:oMath>
+      <w:r>
+        <w:t xml:space="preserve">;</w:t>
+      </w:r>
+      <w:r>
+        <w:t xml:space="preserve"> </w:t>
+      </w:r>
+      <m:oMath>
+        <m:r>
+          <m:t>k</m:t>
+        </m:r>
+      </m:oMath>
+      <w:r>
+        <w:t xml:space="preserve"> </w:t>
+      </w:r>
+      <w:r>
+        <w:t xml:space="preserve">- модуль геометрической прогрессии. Это соотношение задаёт расстояние по оси ординат между точками, у которых отношение расстояний по оси абсцисс равно k.</w:t>
+      </w:r>
+    </w:p>
+    <w:p>
+      <w:pPr>
+        <w:pStyle w:val="BodyText"/>
+      </w:pPr>
+      <w:r>
+        <w:t xml:space="preserve">Будем называть почти-пропорцией число</w:t>
+      </w:r>
+      <w:r>
+        <w:t xml:space="preserve"> </w:t>
+      </w:r>
+      <m:oMath>
+        <m:r>
+          <m:t>k</m:t>
+        </m:r>
+      </m:oMath>
+      <w:r>
+        <w:t xml:space="preserve">, если для всех</w:t>
+      </w:r>
+      <w:r>
+        <w:t xml:space="preserve"> </w:t>
+      </w:r>
+      <m:oMath>
+        <m:r>
+          <m:t>t</m:t>
+        </m:r>
+        <m:r>
+          <m:t>,</m:t>
+        </m:r>
+        <m:r>
+          <m:t> </m:t>
+        </m:r>
+        <m:r>
+          <m:t>(</m:t>
+        </m:r>
+        <m:r>
+          <m:t>−</m:t>
+        </m:r>
+        <m:r>
+          <m:t>∞</m:t>
+        </m:r>
+        <m:r>
+          <m:t>&lt;</m:t>
+        </m:r>
+        <m:r>
+          <m:t>t</m:t>
+        </m:r>
+        <m:r>
+          <m:t>&lt;</m:t>
+        </m:r>
+        <m:r>
+          <m:t>∞</m:t>
+        </m:r>
+        <m:r>
+          <m:t>)</m:t>
+        </m:r>
+      </m:oMath>
+      <w:r>
+        <w:t xml:space="preserve"> </w:t>
+      </w:r>
+      <w:r>
+        <w:t xml:space="preserve">функции</w:t>
+      </w:r>
+      <w:r>
+        <w:t xml:space="preserve"> </w:t>
+      </w:r>
+      <m:oMath>
+        <m:r>
+          <m:t>f</m:t>
+        </m:r>
+        <m:r>
+          <m:t>(</m:t>
+        </m:r>
+        <m:r>
+          <m:t>t</m:t>
+        </m:r>
+        <m:r>
+          <m:t>)</m:t>
+        </m:r>
+      </m:oMath>
+      <w:r>
+        <w:t xml:space="preserve"> </w:t>
+      </w:r>
+      <w:r>
+        <w:t xml:space="preserve">неравенство</w:t>
+      </w:r>
+    </w:p>
+    <w:p>
+      <w:pPr>
+        <w:pStyle w:val="BodyText"/>
+      </w:pPr>
+      <m:oMathPara>
+        <m:oMathParaPr>
+          <m:jc m:val="center"/>
+        </m:oMathParaPr>
+        <m:oMath>
+          <m:r>
             <m:t>|</m:t>
           </m:r>
           <m:r>
+            <m:t>f</m:t>
+          </m:r>
+          <m:r>
+            <m:t>(</m:t>
+          </m:r>
+          <m:r>
+            <m:t>t</m:t>
+          </m:r>
+          <m:r>
+            <m:t>⋅</m:t>
+          </m:r>
+          <m:r>
+            <m:t>k</m:t>
+          </m:r>
+          <m:r>
+            <m:t>)</m:t>
+          </m:r>
+          <m:r>
+            <m:t>−</m:t>
+          </m:r>
+          <m:r>
+            <m:t>f</m:t>
+          </m:r>
+          <m:r>
+            <m:t>(</m:t>
+          </m:r>
+          <m:r>
+            <m:t>t</m:t>
+          </m:r>
+          <m:r>
+            <m:t>)</m:t>
+          </m:r>
+          <m:r>
             <m:t>|</m:t>
           </m:r>
           <m:r>
-            <m:t>y</m:t>
-          </m:r>
-          <m:r>
-            <m:t>−</m:t>
-          </m:r>
-          <m:acc>
-            <m:accPr>
-              <m:chr m:val="̂"/>
-            </m:accPr>
-            <m:e>
-              <m:r>
-                <m:t>y</m:t>
-              </m:r>
-            </m:e>
-          </m:acc>
+            <m:t>&lt;</m:t>
+          </m:r>
+          <m:r>
+            <m:t>ε</m:t>
+          </m:r>
+        </m:oMath>
+      </m:oMathPara>
+    </w:p>
+    <w:p>
+      <w:pPr>
+        <w:pStyle w:val="FirstParagraph"/>
+      </w:pPr>
+      <w:r>
+        <w:t xml:space="preserve">Для дискретного случая, если N - общее число отсчётов функции</w:t>
+      </w:r>
+      <w:r>
+        <w:t xml:space="preserve"> </w:t>
+      </w:r>
+      <m:oMath>
+        <m:r>
+          <m:t>f</m:t>
+        </m:r>
+        <m:r>
+          <m:t>(</m:t>
+        </m:r>
+        <m:r>
+          <m:t>t</m:t>
+        </m:r>
+        <m:r>
+          <m:t>)</m:t>
+        </m:r>
+      </m:oMath>
+      <w:r>
+        <w:t xml:space="preserve">, заданной экспериментальными значениями, введём следующую метрику для определения почти-пропорций:</w:t>
+      </w:r>
+    </w:p>
+    <w:p>
+      <w:pPr>
+        <w:pStyle w:val="BodyText"/>
+      </w:pPr>
+      <m:oMathPara>
+        <m:oMathParaPr>
+          <m:jc m:val="center"/>
+        </m:oMathParaPr>
+        <m:oMath>
+          <m:r>
+            <m:t>b</m:t>
+          </m:r>
           <m:r>
             <m:t>(</m:t>
           </m:r>
           <m:r>
-            <m:t>w</m:t>
+            <m:t>k</m:t>
           </m:r>
           <m:r>
             <m:t>)</m:t>
           </m:r>
           <m:r>
-            <m:t>|</m:t>
-          </m:r>
-          <m:sSubSup>
-            <m:e>
-              <m:r>
-                <m:t>|</m:t>
-              </m:r>
-            </m:e>
+            <m:t>=</m:t>
+          </m:r>
+          <m:f>
+            <m:fPr>
+              <m:type m:val="bar"/>
+            </m:fPr>
+            <m:num>
+              <m:r>
+                <m:t>1</m:t>
+              </m:r>
+            </m:num>
+            <m:den>
+              <m:r>
+                <m:t>N</m:t>
+              </m:r>
+              <m:r>
+                <m:t>/</m:t>
+              </m:r>
+              <m:r>
+                <m:t>k</m:t>
+              </m:r>
+            </m:den>
+          </m:f>
+          <m:nary>
+            <m:naryPr>
+              <m:chr m:val="∑"/>
+              <m:limLoc m:val="undOvr"/>
+              <m:subHide m:val="0"/>
+              <m:supHide m:val="0"/>
+            </m:naryPr>
             <m:sub>
               <m:r>
-                <m:t>2</m:t>
+                <m:t>t</m:t>
+              </m:r>
+              <m:r>
+                <m:t>=</m:t>
+              </m:r>
+              <m:r>
+                <m:t>1</m:t>
               </m:r>
             </m:sub>
             <m:sup>
               <m:r>
-                <m:t>2</m:t>
+                <m:t>N</m:t>
+              </m:r>
+              <m:r>
+                <m:t>/</m:t>
+              </m:r>
+              <m:r>
+                <m:t>k</m:t>
               </m:r>
             </m:sup>
-          </m:sSubSup>
-          <m:r>
-            <m:t>→</m:t>
-          </m:r>
-          <m:r>
-            <m:t>m</m:t>
-          </m:r>
-          <m:r>
-            <m:t>i</m:t>
-          </m:r>
-          <m:sSub>
             <m:e>
               <m:r>
-                <m:t>n</m:t>
+                <m:t>|</m:t>
               </m:r>
             </m:e>
-            <m:sub>
-              <m:r>
-                <m:t>w</m:t>
-              </m:r>
-            </m:sub>
-          </m:sSub>
+          </m:nary>
+          <m:r>
+            <m:t>f</m:t>
+          </m:r>
+          <m:r>
+            <m:t>(</m:t>
+          </m:r>
+          <m:r>
+            <m:t>t</m:t>
+          </m:r>
+          <m:r>
+            <m:t>⋅</m:t>
+          </m:r>
+          <m:r>
+            <m:t>k</m:t>
+          </m:r>
+          <m:r>
+            <m:t>)</m:t>
+          </m:r>
+          <m:r>
+            <m:t>−</m:t>
+          </m:r>
+          <m:r>
+            <m:t>f</m:t>
+          </m:r>
+          <m:r>
+            <m:t>(</m:t>
+          </m:r>
+          <m:r>
+            <m:t>t</m:t>
+          </m:r>
+          <m:r>
+            <m:t>)</m:t>
+          </m:r>
+          <m:r>
+            <m:t>|</m:t>
+          </m:r>
         </m:oMath>
       </m:oMathPara>
     </w:p>
     <w:p>
       <w:pPr>
         <w:pStyle w:val="FirstParagraph"/>
+      </w:pPr>
+      <w:r>
+        <w:t xml:space="preserve">Для идентификации геометрической прогрессии необходимо знать положение нуля отсчёта, который может находиться внутри или за пределами интервала исследуемых данных:</w:t>
+      </w:r>
+    </w:p>
+    <w:p>
+      <w:pPr>
+        <w:pStyle w:val="BodyText"/>
+      </w:pPr>
+      <m:oMathPara>
+        <m:oMathParaPr>
+          <m:jc m:val="center"/>
+        </m:oMathParaPr>
+        <m:oMath>
+          <m:r>
+            <m:t>b</m:t>
+          </m:r>
+          <m:r>
+            <m:t>(</m:t>
+          </m:r>
+          <m:r>
+            <m:t>k</m:t>
+          </m:r>
+          <m:r>
+            <m:t>,</m:t>
+          </m:r>
+          <m:r>
+            <m:t>t</m:t>
+          </m:r>
+          <m:r>
+            <m:t>0</m:t>
+          </m:r>
+          <m:r>
+            <m:t>)</m:t>
+          </m:r>
+          <m:r>
+            <m:t>=</m:t>
+          </m:r>
+          <m:f>
+            <m:fPr>
+              <m:type m:val="bar"/>
+            </m:fPr>
+            <m:num>
+              <m:r>
+                <m:t>1</m:t>
+              </m:r>
+            </m:num>
+            <m:den>
+              <m:r>
+                <m:t>N</m:t>
+              </m:r>
+              <m:r>
+                <m:t>/</m:t>
+              </m:r>
+              <m:r>
+                <m:t>k</m:t>
+              </m:r>
+            </m:den>
+          </m:f>
+          <m:nary>
+            <m:naryPr>
+              <m:chr m:val="∑"/>
+              <m:limLoc m:val="undOvr"/>
+              <m:subHide m:val="0"/>
+              <m:supHide m:val="0"/>
+            </m:naryPr>
+            <m:sub>
+              <m:r>
+                <m:t>t</m:t>
+              </m:r>
+              <m:r>
+                <m:t>=</m:t>
+              </m:r>
+              <m:r>
+                <m:t>1</m:t>
+              </m:r>
+            </m:sub>
+            <m:sup>
+              <m:r>
+                <m:t>N</m:t>
+              </m:r>
+              <m:r>
+                <m:t>/</m:t>
+              </m:r>
+              <m:r>
+                <m:t>k</m:t>
+              </m:r>
+            </m:sup>
+            <m:e>
+              <m:r>
+                <m:t>|</m:t>
+              </m:r>
+            </m:e>
+          </m:nary>
+          <m:r>
+            <m:t>f</m:t>
+          </m:r>
+          <m:r>
+            <m:t>(</m:t>
+          </m:r>
+          <m:r>
+            <m:t>t</m:t>
+          </m:r>
+          <m:r>
+            <m:t>⋅</m:t>
+          </m:r>
+          <m:r>
+            <m:t>k</m:t>
+          </m:r>
+          <m:r>
+            <m:t>+</m:t>
+          </m:r>
+          <m:r>
+            <m:t>t</m:t>
+          </m:r>
+          <m:r>
+            <m:t>0</m:t>
+          </m:r>
+          <m:r>
+            <m:t>)</m:t>
+          </m:r>
+          <m:r>
+            <m:t>−</m:t>
+          </m:r>
+          <m:r>
+            <m:t>f</m:t>
+          </m:r>
+          <m:r>
+            <m:t>(</m:t>
+          </m:r>
+          <m:r>
+            <m:t>t</m:t>
+          </m:r>
+          <m:r>
+            <m:t>+</m:t>
+          </m:r>
+          <m:r>
+            <m:t>t</m:t>
+          </m:r>
+          <m:r>
+            <m:t>0</m:t>
+          </m:r>
+          <m:r>
+            <m:t>)</m:t>
+          </m:r>
+          <m:r>
+            <m:t>|</m:t>
+          </m:r>
+        </m:oMath>
+      </m:oMathPara>
+    </w:p>
+    <w:p>
+      <w:pPr>
+        <w:pStyle w:val="FirstParagraph"/>
+      </w:pPr>
+      <w:r>
+        <w:t xml:space="preserve">Тогда система почти-пропорций</w:t>
+      </w:r>
+      <w:r>
+        <w:t xml:space="preserve"> </w:t>
+      </w:r>
+      <m:oMath>
+        <m:r>
+          <m:t>k</m:t>
+        </m:r>
+      </m:oMath>
+      <w:r>
+        <w:t xml:space="preserve"> </w:t>
+      </w:r>
+      <w:r>
+        <w:t xml:space="preserve">функции</w:t>
+      </w:r>
+      <w:r>
+        <w:t xml:space="preserve"> </w:t>
+      </w:r>
+      <m:oMath>
+        <m:r>
+          <m:t>f</m:t>
+        </m:r>
+        <m:r>
+          <m:t>(</m:t>
+        </m:r>
+        <m:r>
+          <m:t>t</m:t>
+        </m:r>
+        <m:r>
+          <m:t>)</m:t>
+        </m:r>
+      </m:oMath>
+      <w:r>
+        <w:t xml:space="preserve"> </w:t>
+      </w:r>
+      <w:r>
+        <w:t xml:space="preserve">может быть определена как совокупность локальных минимумов функции</w:t>
+      </w:r>
+      <w:r>
+        <w:t xml:space="preserve"> </w:t>
+      </w:r>
+      <m:oMath>
+        <m:r>
+          <m:t>b</m:t>
+        </m:r>
+        <m:r>
+          <m:t>(</m:t>
+        </m:r>
+        <m:r>
+          <m:t>k</m:t>
+        </m:r>
+        <m:r>
+          <m:t>,</m:t>
+        </m:r>
+        <m:r>
+          <m:t>t</m:t>
+        </m:r>
+        <m:r>
+          <m:t>0</m:t>
+        </m:r>
+        <m:r>
+          <m:t>)</m:t>
+        </m:r>
+      </m:oMath>
+      <w:r>
+        <w:t xml:space="preserve">.</w:t>
+      </w:r>
+    </w:p>
+    <w:bookmarkEnd w:id="28"/>
+    <w:bookmarkStart w:id="29" w:name="автокорреляционная-фукнция"/>
+    <w:p>
+      <w:pPr>
+        <w:pStyle w:val="Heading3"/>
+      </w:pPr>
+      <w:r>
+        <w:t xml:space="preserve">Автокорреляционная фукнция</w:t>
+      </w:r>
+    </w:p>
+    <w:p>
+      <w:pPr>
+        <w:pStyle w:val="FirstParagraph"/>
+      </w:pPr>
+      <w:r>
+        <w:t xml:space="preserve">Автокорреляционная функция — зависимость взаимосвязи между функцией (сигналом) и её сдвинутой копией от величины временного сдвига [1]. Для детерминированных сигналов автокорреляционная функция (АКФ) сигнала</w:t>
+      </w:r>
+      <w:r>
+        <w:t xml:space="preserve"> </w:t>
+      </w:r>
+      <m:oMath>
+        <m:r>
+          <m:t>f</m:t>
+        </m:r>
+        <m:r>
+          <m:t>(</m:t>
+        </m:r>
+        <m:r>
+          <m:t>t</m:t>
+        </m:r>
+        <m:r>
+          <m:t>)</m:t>
+        </m:r>
+      </m:oMath>
+      <w:r>
+        <w:t xml:space="preserve"> </w:t>
+      </w:r>
+      <w:r>
+        <w:t xml:space="preserve">определяется интегралом:</w:t>
+      </w:r>
+    </w:p>
+    <w:p>
+      <w:pPr>
+        <w:pStyle w:val="BodyText"/>
+      </w:pPr>
+      <m:oMathPara>
+        <m:oMathParaPr>
+          <m:jc m:val="center"/>
+        </m:oMathParaPr>
+        <m:oMath>
+          <m:r>
+            <m:t>Ψ</m:t>
+          </m:r>
+          <m:r>
+            <m:t>(</m:t>
+          </m:r>
+          <m:r>
+            <m:t>τ</m:t>
+          </m:r>
+          <m:r>
+            <m:t>)</m:t>
+          </m:r>
+          <m:r>
+            <m:t>=</m:t>
+          </m:r>
+          <m:nary>
+            <m:naryPr>
+              <m:chr m:val="∫"/>
+              <m:limLoc m:val="subSup"/>
+              <m:subHide m:val="0"/>
+              <m:supHide m:val="0"/>
+            </m:naryPr>
+            <m:sub>
+              <m:r>
+                <m:t>−</m:t>
+              </m:r>
+              <m:r>
+                <m:t>∞</m:t>
+              </m:r>
+            </m:sub>
+            <m:sup>
+              <m:r>
+                <m:t>∞</m:t>
+              </m:r>
+            </m:sup>
+            <m:e>
+              <m:r>
+                <m:t>f</m:t>
+              </m:r>
+            </m:e>
+          </m:nary>
+          <m:r>
+            <m:t>(</m:t>
+          </m:r>
+          <m:r>
+            <m:t>t</m:t>
+          </m:r>
+          <m:r>
+            <m:t>)</m:t>
+          </m:r>
+          <m:sSup>
+            <m:e>
+              <m:r>
+                <m:t>f</m:t>
+              </m:r>
+            </m:e>
+            <m:sup>
+              <m:r>
+                <m:t>*</m:t>
+              </m:r>
+            </m:sup>
+          </m:sSup>
+          <m:r>
+            <m:t>(</m:t>
+          </m:r>
+          <m:r>
+            <m:t>t</m:t>
+          </m:r>
+          <m:r>
+            <m:t>−</m:t>
+          </m:r>
+          <m:r>
+            <m:t>τ</m:t>
+          </m:r>
+          <m:r>
+            <m:t>)</m:t>
+          </m:r>
+          <m:r>
+            <m:t>d</m:t>
+          </m:r>
+          <m:r>
+            <m:t>t</m:t>
+          </m:r>
+        </m:oMath>
+      </m:oMathPara>
+    </w:p>
+    <w:p>
+      <w:pPr>
+        <w:pStyle w:val="FirstParagraph"/>
+      </w:pPr>
+      <w:r>
+        <w:t xml:space="preserve">и показывает связь сигнала (функции f(t)) с копией самого себя, смещённого на величину τ . Звёздочка означает комплексное сопряжение.</w:t>
+      </w:r>
+    </w:p>
+    <w:bookmarkEnd w:id="29"/>
+    <w:bookmarkStart w:id="30" w:name="линейная-регрессия"/>
+    <w:p>
+      <w:pPr>
+        <w:pStyle w:val="Heading3"/>
+      </w:pPr>
+      <w:r>
+        <w:t xml:space="preserve">Линейная регрессия</w:t>
+      </w:r>
+    </w:p>
+    <w:p>
+      <w:pPr>
+        <w:pStyle w:val="FirstParagraph"/>
+      </w:pPr>
+      <w:r>
+        <w:t xml:space="preserve">Задача линейной регрессии состоит в восстановлении линейной зависимости</w:t>
+      </w:r>
+    </w:p>
+    <w:p>
+      <w:pPr>
+        <w:pStyle w:val="BodyText"/>
       </w:pPr>
       <m:oMathPara>
         <m:oMathParaPr>
@@ -1262,49 +3041,566 @@
         </m:oMath>
       </m:oMathPara>
     </w:p>
-    <w:bookmarkEnd w:id="36"/>
-    <w:bookmarkStart w:id="37" w:name="оценочная-функция-тейла-сена"/>
+    <w:p>
+      <w:pPr>
+        <w:pStyle w:val="FirstParagraph"/>
+      </w:pPr>
+      <w:r>
+        <w:t xml:space="preserve">относительно исходных данных, минимизируя квадрат ошибок между значениями модели и значениями исходного ряда данных по набору параметров</w:t>
+      </w:r>
+      <w:r>
+        <w:t xml:space="preserve"> </w:t>
+      </w:r>
+      <m:oMath>
+        <m:r>
+          <m:t>w</m:t>
+        </m:r>
+      </m:oMath>
+    </w:p>
+    <w:p>
+      <w:pPr>
+        <w:pStyle w:val="BodyText"/>
+      </w:pPr>
+      <m:oMathPara>
+        <m:oMathParaPr>
+          <m:jc m:val="center"/>
+        </m:oMathParaPr>
+        <m:oMath>
+          <m:r>
+            <m:t>|</m:t>
+          </m:r>
+          <m:r>
+            <m:t>|</m:t>
+          </m:r>
+          <m:r>
+            <m:t>y</m:t>
+          </m:r>
+          <m:r>
+            <m:t>−</m:t>
+          </m:r>
+          <m:acc>
+            <m:accPr>
+              <m:chr m:val="̂"/>
+            </m:accPr>
+            <m:e>
+              <m:r>
+                <m:t>y</m:t>
+              </m:r>
+            </m:e>
+          </m:acc>
+          <m:r>
+            <m:t>(</m:t>
+          </m:r>
+          <m:r>
+            <m:t>w</m:t>
+          </m:r>
+          <m:r>
+            <m:t>)</m:t>
+          </m:r>
+          <m:r>
+            <m:t>|</m:t>
+          </m:r>
+          <m:sSubSup>
+            <m:e>
+              <m:r>
+                <m:t>|</m:t>
+              </m:r>
+            </m:e>
+            <m:sub>
+              <m:r>
+                <m:t>2</m:t>
+              </m:r>
+            </m:sub>
+            <m:sup>
+              <m:r>
+                <m:t>2</m:t>
+              </m:r>
+            </m:sup>
+          </m:sSubSup>
+          <m:r>
+            <m:t>→</m:t>
+          </m:r>
+          <m:r>
+            <m:t>m</m:t>
+          </m:r>
+          <m:r>
+            <m:t>i</m:t>
+          </m:r>
+          <m:sSub>
+            <m:e>
+              <m:r>
+                <m:t>n</m:t>
+              </m:r>
+            </m:e>
+            <m:sub>
+              <m:r>
+                <m:t>w</m:t>
+              </m:r>
+            </m:sub>
+          </m:sSub>
+          <m:r>
+            <m:t>.</m:t>
+          </m:r>
+        </m:oMath>
+      </m:oMathPara>
+    </w:p>
+    <w:p>
+      <w:pPr>
+        <w:pStyle w:val="FirstParagraph"/>
+      </w:pPr>
+      <w:r>
+        <w:t xml:space="preserve">Данная задача разрешается с помощью линейной алгебры в следующем соотношении:</w:t>
+      </w:r>
+    </w:p>
+    <w:p>
+      <w:pPr>
+        <w:pStyle w:val="BodyText"/>
+      </w:pPr>
+      <m:oMathPara>
+        <m:oMathParaPr>
+          <m:jc m:val="center"/>
+        </m:oMathParaPr>
+        <m:oMath>
+          <m:r>
+            <m:t>w</m:t>
+          </m:r>
+          <m:r>
+            <m:t>=</m:t>
+          </m:r>
+          <m:r>
+            <m:t>(</m:t>
+          </m:r>
+          <m:sSup>
+            <m:e>
+              <m:r>
+                <m:t>X</m:t>
+              </m:r>
+            </m:e>
+            <m:sup>
+              <m:r>
+                <m:t>T</m:t>
+              </m:r>
+            </m:sup>
+          </m:sSup>
+          <m:r>
+            <m:t>X</m:t>
+          </m:r>
+          <m:sSup>
+            <m:e>
+              <m:r>
+                <m:t>)</m:t>
+              </m:r>
+            </m:e>
+            <m:sup>
+              <m:r>
+                <m:t>−</m:t>
+              </m:r>
+              <m:r>
+                <m:t>1</m:t>
+              </m:r>
+            </m:sup>
+          </m:sSup>
+          <m:sSup>
+            <m:e>
+              <m:r>
+                <m:t>X</m:t>
+              </m:r>
+            </m:e>
+            <m:sup>
+              <m:r>
+                <m:t>T</m:t>
+              </m:r>
+            </m:sup>
+          </m:sSup>
+          <m:r>
+            <m:t>y</m:t>
+          </m:r>
+          <m:r>
+            <m:t>.</m:t>
+          </m:r>
+        </m:oMath>
+      </m:oMathPara>
+    </w:p>
+    <w:bookmarkEnd w:id="30"/>
+    <w:bookmarkStart w:id="31" w:name="коэффициент-детерминации"/>
     <w:p>
       <w:pPr>
         <w:pStyle w:val="Heading3"/>
       </w:pPr>
       <w:r>
-        <w:t xml:space="preserve">Оценочная функция Тейла-Сена</w:t>
-      </w:r>
-    </w:p>
-    <w:bookmarkEnd w:id="37"/>
-    <w:bookmarkStart w:id="38" w:name="коэффициент-детерминации"/>
-    <w:p>
-      <w:pPr>
-        <w:pStyle w:val="Heading3"/>
-      </w:pPr>
-      <w:r>
         <w:t xml:space="preserve">Коэффициент детерминации</w:t>
       </w:r>
     </w:p>
-    <w:bookmarkEnd w:id="38"/>
-    <w:bookmarkStart w:id="39" w:name="распределение-остатков"/>
-    <w:p>
-      <w:pPr>
-        <w:pStyle w:val="Heading3"/>
-      </w:pPr>
-      <w:r>
-        <w:t xml:space="preserve">Распределение остатков</w:t>
-      </w:r>
-    </w:p>
-    <w:bookmarkEnd w:id="39"/>
-    <w:bookmarkStart w:id="40" w:name="быстрое-преобразование-хафа"/>
-    <w:p>
-      <w:pPr>
-        <w:pStyle w:val="Heading3"/>
-      </w:pPr>
-      <w:r>
-        <w:t xml:space="preserve">Быстрое преобразование Хафа</w:t>
-      </w:r>
-    </w:p>
-    <w:bookmarkEnd w:id="40"/>
-    <w:bookmarkEnd w:id="41"/>
-    <w:bookmarkStart w:id="55" w:name="основная-часть"/>
+    <w:p>
+      <w:pPr>
+        <w:pStyle w:val="FirstParagraph"/>
+      </w:pPr>
+      <w:r>
+        <w:rPr>
+          <w:b/>
+        </w:rPr>
+        <w:t xml:space="preserve">Коэффициент детерминации</w:t>
+      </w:r>
+      <w:r>
+        <w:t xml:space="preserve">- это доля дисперсии зависимой переменной, объясняемая рассматриваемой моделью зависимости, то есть объясняющими переменными. Более точно — это единица минус доля необъяснённой дисперсии (дисперсии случайной ошибки модели, или условной по факторам дисперсии зависимой переменной) в дисперсии зависимой переменной. Его рассматривают как универсальную меру зависимости одной случайной величины от множества других.</w:t>
+      </w:r>
+    </w:p>
+    <w:p>
+      <w:pPr>
+        <w:pStyle w:val="BodyText"/>
+      </w:pPr>
+      <m:oMathPara>
+        <m:oMathParaPr>
+          <m:jc m:val="center"/>
+        </m:oMathParaPr>
+        <m:oMath>
+          <m:r>
+            <m:t>S</m:t>
+          </m:r>
+          <m:sSub>
+            <m:e>
+              <m:r>
+                <m:t>S</m:t>
+              </m:r>
+            </m:e>
+            <m:sub>
+              <m:r>
+                <m:t>t</m:t>
+              </m:r>
+              <m:r>
+                <m:t>o</m:t>
+              </m:r>
+              <m:r>
+                <m:t>t</m:t>
+              </m:r>
+            </m:sub>
+          </m:sSub>
+          <m:r>
+            <m:t>=</m:t>
+          </m:r>
+          <m:nary>
+            <m:naryPr>
+              <m:chr m:val="∑"/>
+              <m:limLoc m:val="undOvr"/>
+              <m:subHide m:val="0"/>
+              <m:supHide m:val="1"/>
+            </m:naryPr>
+            <m:sub>
+              <m:r>
+                <m:t>i</m:t>
+              </m:r>
+            </m:sub>
+            <m:sup>
+              <m:r>
+                <m:t>​</m:t>
+              </m:r>
+            </m:sup>
+            <m:e>
+              <m:r>
+                <m:t>(</m:t>
+              </m:r>
+            </m:e>
+          </m:nary>
+          <m:sSub>
+            <m:e>
+              <m:r>
+                <m:t>y</m:t>
+              </m:r>
+            </m:e>
+            <m:sub>
+              <m:r>
+                <m:t>i</m:t>
+              </m:r>
+            </m:sub>
+          </m:sSub>
+          <m:r>
+            <m:t>−</m:t>
+          </m:r>
+          <m:bar>
+            <m:barPr>
+              <m:pos m:val="top"/>
+            </m:barPr>
+            <m:e>
+              <m:r>
+                <m:t>y</m:t>
+              </m:r>
+            </m:e>
+          </m:bar>
+          <m:sSup>
+            <m:e>
+              <m:r>
+                <m:t>)</m:t>
+              </m:r>
+            </m:e>
+            <m:sup>
+              <m:r>
+                <m:t>2</m:t>
+              </m:r>
+            </m:sup>
+          </m:sSup>
+        </m:oMath>
+      </m:oMathPara>
+    </w:p>
+    <w:p>
+      <w:pPr>
+        <w:pStyle w:val="FirstParagraph"/>
+      </w:pPr>
+      <m:oMath>
+        <m:r>
+          <m:t>S</m:t>
+        </m:r>
+        <m:sSub>
+          <m:e>
+            <m:r>
+              <m:t>S</m:t>
+            </m:r>
+          </m:e>
+          <m:sub>
+            <m:r>
+              <m:t>t</m:t>
+            </m:r>
+            <m:r>
+              <m:t>o</m:t>
+            </m:r>
+            <m:r>
+              <m:t>t</m:t>
+            </m:r>
+          </m:sub>
+        </m:sSub>
+      </m:oMath>
+      <w:r>
+        <w:t xml:space="preserve"> </w:t>
+      </w:r>
+      <w:r>
+        <w:t xml:space="preserve">- общая сумма квадратов исходной зависимости.</w:t>
+      </w:r>
+    </w:p>
+    <w:p>
+      <w:pPr>
+        <w:pStyle w:val="BodyText"/>
+      </w:pPr>
+      <m:oMathPara>
+        <m:oMathParaPr>
+          <m:jc m:val="center"/>
+        </m:oMathParaPr>
+        <m:oMath>
+          <m:r>
+            <m:t>S</m:t>
+          </m:r>
+          <m:sSub>
+            <m:e>
+              <m:r>
+                <m:t>S</m:t>
+              </m:r>
+            </m:e>
+            <m:sub>
+              <m:r>
+                <m:t>r</m:t>
+              </m:r>
+              <m:r>
+                <m:t>e</m:t>
+              </m:r>
+              <m:r>
+                <m:t>s</m:t>
+              </m:r>
+            </m:sub>
+          </m:sSub>
+          <m:r>
+            <m:t>=</m:t>
+          </m:r>
+          <m:nary>
+            <m:naryPr>
+              <m:chr m:val="∑"/>
+              <m:limLoc m:val="undOvr"/>
+              <m:subHide m:val="0"/>
+              <m:supHide m:val="1"/>
+            </m:naryPr>
+            <m:sub>
+              <m:r>
+                <m:t>i</m:t>
+              </m:r>
+            </m:sub>
+            <m:sup>
+              <m:r>
+                <m:t>​</m:t>
+              </m:r>
+            </m:sup>
+            <m:e>
+              <m:r>
+                <m:t>(</m:t>
+              </m:r>
+            </m:e>
+          </m:nary>
+          <m:sSub>
+            <m:e>
+              <m:r>
+                <m:t>y</m:t>
+              </m:r>
+            </m:e>
+            <m:sub>
+              <m:r>
+                <m:t>i</m:t>
+              </m:r>
+            </m:sub>
+          </m:sSub>
+          <m:r>
+            <m:t>−</m:t>
+          </m:r>
+          <m:sSub>
+            <m:e>
+              <m:acc>
+                <m:accPr>
+                  <m:chr m:val="̂"/>
+                </m:accPr>
+                <m:e>
+                  <m:r>
+                    <m:t>y</m:t>
+                  </m:r>
+                </m:e>
+              </m:acc>
+            </m:e>
+            <m:sub>
+              <m:r>
+                <m:t>i</m:t>
+              </m:r>
+            </m:sub>
+          </m:sSub>
+          <m:sSup>
+            <m:e>
+              <m:r>
+                <m:t>)</m:t>
+              </m:r>
+            </m:e>
+            <m:sup>
+              <m:r>
+                <m:t>2</m:t>
+              </m:r>
+            </m:sup>
+          </m:sSup>
+        </m:oMath>
+      </m:oMathPara>
+    </w:p>
+    <w:p>
+      <w:pPr>
+        <w:pStyle w:val="FirstParagraph"/>
+      </w:pPr>
+      <m:oMath>
+        <m:r>
+          <m:t>S</m:t>
+        </m:r>
+        <m:sSub>
+          <m:e>
+            <m:r>
+              <m:t>S</m:t>
+            </m:r>
+          </m:e>
+          <m:sub>
+            <m:r>
+              <m:t>r</m:t>
+            </m:r>
+            <m:r>
+              <m:t>e</m:t>
+            </m:r>
+            <m:r>
+              <m:t>s</m:t>
+            </m:r>
+          </m:sub>
+        </m:sSub>
+      </m:oMath>
+      <w:r>
+        <w:t xml:space="preserve"> </w:t>
+      </w:r>
+      <w:r>
+        <w:t xml:space="preserve">- сумма квадратов остатков регрессии.</w:t>
+      </w:r>
+    </w:p>
+    <w:p>
+      <w:pPr>
+        <w:pStyle w:val="BodyText"/>
+      </w:pPr>
+      <m:oMathPara>
+        <m:oMathParaPr>
+          <m:jc m:val="center"/>
+        </m:oMathParaPr>
+        <m:oMath>
+          <m:sSup>
+            <m:e>
+              <m:r>
+                <m:t>R</m:t>
+              </m:r>
+            </m:e>
+            <m:sup>
+              <m:r>
+                <m:t>2</m:t>
+              </m:r>
+            </m:sup>
+          </m:sSup>
+          <m:r>
+            <m:t>=</m:t>
+          </m:r>
+          <m:r>
+            <m:t>1</m:t>
+          </m:r>
+          <m:r>
+            <m:t>−</m:t>
+          </m:r>
+          <m:f>
+            <m:fPr>
+              <m:type m:val="bar"/>
+            </m:fPr>
+            <m:num>
+              <m:r>
+                <m:t>S</m:t>
+              </m:r>
+              <m:sSub>
+                <m:e>
+                  <m:r>
+                    <m:t>S</m:t>
+                  </m:r>
+                </m:e>
+                <m:sub>
+                  <m:r>
+                    <m:t>r</m:t>
+                  </m:r>
+                  <m:r>
+                    <m:t>e</m:t>
+                  </m:r>
+                  <m:r>
+                    <m:t>s</m:t>
+                  </m:r>
+                </m:sub>
+              </m:sSub>
+            </m:num>
+            <m:den>
+              <m:r>
+                <m:t>S</m:t>
+              </m:r>
+              <m:sSub>
+                <m:e>
+                  <m:r>
+                    <m:t>S</m:t>
+                  </m:r>
+                </m:e>
+                <m:sub>
+                  <m:r>
+                    <m:t>t</m:t>
+                  </m:r>
+                  <m:r>
+                    <m:t>o</m:t>
+                  </m:r>
+                  <m:r>
+                    <m:t>t</m:t>
+                  </m:r>
+                </m:sub>
+              </m:sSub>
+            </m:den>
+          </m:f>
+        </m:oMath>
+      </m:oMathPara>
+    </w:p>
+    <w:bookmarkEnd w:id="31"/>
+    <w:bookmarkEnd w:id="32"/>
+    <w:bookmarkStart w:id="47" w:name="основная-часть"/>
     <w:p>
       <w:pPr>
         <w:pStyle w:val="Heading2"/>
@@ -1391,7 +3687,7 @@
         <w:t xml:space="preserve">Сложность разработки быстрых эффективных алгоритмов.</w:t>
       </w:r>
     </w:p>
-    <w:bookmarkStart w:id="53" w:name="Xc40b7e31cc38d59cba02d54da8878545350190e"/>
+    <w:bookmarkStart w:id="33" w:name="Xc40b7e31cc38d59cba02d54da8878545350190e"/>
     <w:p>
       <w:pPr>
         <w:pStyle w:val="Heading3"/>
@@ -1496,41 +3792,243 @@
         </w:numPr>
         <w:pStyle w:val="Compact"/>
       </w:pPr>
+      <w:r>
+        <w:t xml:space="preserve">для каждого окна исследования</w:t>
+      </w:r>
+      <w:r>
+        <w:t xml:space="preserve"> </w:t>
+      </w:r>
+      <m:oMath>
+        <m:r>
+          <m:t>τ</m:t>
+        </m:r>
+        <m:r>
+          <m:t>=</m:t>
+        </m:r>
+        <m:sSup>
+          <m:e>
+            <m:r>
+              <m:t>N</m:t>
+            </m:r>
+          </m:e>
+          <m:sup>
+            <m:r>
+              <m:t>*</m:t>
+            </m:r>
+          </m:sup>
+        </m:sSup>
+        <m:r>
+          <m:t>,</m:t>
+        </m:r>
+        <m:r>
+          <m:t>…</m:t>
+        </m:r>
+        <m:r>
+          <m:t>,</m:t>
+        </m:r>
+        <m:r>
+          <m:t>N</m:t>
+        </m:r>
+      </m:oMath>
+      <w:r>
+        <w:t xml:space="preserve">;</w:t>
+      </w:r>
+    </w:p>
+    <w:p>
+      <w:pPr>
+        <w:numPr>
+          <w:ilvl w:val="0"/>
+          <w:numId w:val="1003"/>
+        </w:numPr>
+        <w:pStyle w:val="Compact"/>
+      </w:pPr>
+      <w:r>
+        <w:t xml:space="preserve">для каждого смещения</w:t>
+      </w:r>
+      <w:r>
+        <w:t xml:space="preserve"> </w:t>
+      </w:r>
+      <m:oMath>
+        <m:r>
+          <m:t>d</m:t>
+        </m:r>
+        <m:r>
+          <m:t>e</m:t>
+        </m:r>
+        <m:r>
+          <m:t>l</m:t>
+        </m:r>
+        <m:r>
+          <m:t>t</m:t>
+        </m:r>
+        <m:r>
+          <m:t>a</m:t>
+        </m:r>
+        <m:r>
+          <m:t>=</m:t>
+        </m:r>
+        <m:r>
+          <m:t>0</m:t>
+        </m:r>
+        <m:r>
+          <m:t>,</m:t>
+        </m:r>
+        <m:r>
+          <m:t>…</m:t>
+        </m:r>
+        <m:r>
+          <m:t>,</m:t>
+        </m:r>
+        <m:r>
+          <m:t>N</m:t>
+        </m:r>
+        <m:r>
+          <m:t>−</m:t>
+        </m:r>
+        <m:r>
+          <m:t>τ</m:t>
+        </m:r>
+      </m:oMath>
+      <w:r>
+        <w:t xml:space="preserve"> </w:t>
+      </w:r>
+      <w:r>
+        <w:t xml:space="preserve">относительно начала координат по времени;</w:t>
+      </w:r>
+    </w:p>
+    <w:p>
+      <w:pPr>
+        <w:numPr>
+          <w:ilvl w:val="0"/>
+          <w:numId w:val="1003"/>
+        </w:numPr>
+        <w:pStyle w:val="Compact"/>
+      </w:pPr>
+      <w:r>
+        <w:t xml:space="preserve">привести линеаризацию в окне зависимости в соответствии с выбранной дифференциальной моделью;</w:t>
+      </w:r>
+    </w:p>
+    <w:p>
+      <w:pPr>
+        <w:numPr>
+          <w:ilvl w:val="0"/>
+          <w:numId w:val="1003"/>
+        </w:numPr>
+        <w:pStyle w:val="Compact"/>
+      </w:pPr>
+      <w:r>
+        <w:t xml:space="preserve">подсчитать по уравнению линейной регрессии коэффициенты модели прямой</w:t>
+      </w:r>
+      <w:r>
+        <w:t xml:space="preserve"> </w:t>
+      </w:r>
+      <m:oMath>
+        <m:sSub>
+          <m:e>
+            <m:r>
+              <m:t>w</m:t>
+            </m:r>
+          </m:e>
+          <m:sub>
+            <m:r>
+              <m:t>0</m:t>
+            </m:r>
+          </m:sub>
+        </m:sSub>
+        <m:r>
+          <m:t>,</m:t>
+        </m:r>
+        <m:r>
+          <m:t> </m:t>
+        </m:r>
+        <m:sSub>
+          <m:e>
+            <m:r>
+              <m:t>w</m:t>
+            </m:r>
+          </m:e>
+          <m:sub>
+            <m:r>
+              <m:t>1</m:t>
+            </m:r>
+          </m:sub>
+        </m:sSub>
+      </m:oMath>
+      <w:r>
+        <w:t xml:space="preserve">;</w:t>
+      </w:r>
+    </w:p>
+    <w:p>
+      <w:pPr>
+        <w:numPr>
+          <w:ilvl w:val="0"/>
+          <w:numId w:val="1003"/>
+        </w:numPr>
+        <w:pStyle w:val="Compact"/>
+      </w:pPr>
+      <w:r>
+        <w:t xml:space="preserve">подсчитать коэффициент детерминации</w:t>
+      </w:r>
+      <w:r>
+        <w:t xml:space="preserve"> </w:t>
+      </w:r>
+      <m:oMath>
+        <m:sSup>
+          <m:e>
+            <m:r>
+              <m:t>R</m:t>
+            </m:r>
+          </m:e>
+          <m:sup>
+            <m:r>
+              <m:t>2</m:t>
+            </m:r>
+          </m:sup>
+        </m:sSup>
+      </m:oMath>
+      <w:r>
+        <w:t xml:space="preserve"> </w:t>
+      </w:r>
+      <w:r>
+        <w:t xml:space="preserve">для этой прямой относительно линеаризованного участка;</w:t>
+      </w:r>
+    </w:p>
+    <w:p>
+      <w:pPr>
+        <w:numPr>
+          <w:ilvl w:val="0"/>
+          <w:numId w:val="1003"/>
+        </w:numPr>
+        <w:pStyle w:val="Compact"/>
+      </w:pPr>
+      <w:r>
+        <w:t xml:space="preserve">записать результат в таблицу результатов.</w:t>
+      </w:r>
     </w:p>
     <w:p>
       <w:pPr>
         <w:pStyle w:val="FirstParagraph"/>
       </w:pPr>
       <w:r>
-        <w:t xml:space="preserve">Метрика по которой мы можем судить о достаточном спрямлении данных в аллометрических координатах -</w:t>
-      </w:r>
-      <w:r>
-        <w:t xml:space="preserve"> </w:t>
-      </w:r>
-      <w:r>
-        <w:rPr>
-          <w:i/>
-        </w:rPr>
-        <w:t xml:space="preserve">коэффициент детерминации</w:t>
-      </w:r>
-      <w:r>
-        <w:t xml:space="preserve">. Таким образом</w:t>
-      </w:r>
-    </w:p>
-    <w:p>
-      <w:pPr>
-        <w:pStyle w:val="BodyText"/>
-      </w:pPr>
-      <w:r>
-        <w:t xml:space="preserve">$$</w:t>
-      </w:r>
-    </w:p>
-    <w:p>
-      <w:pPr>
-        <w:pStyle w:val="BodyText"/>
-      </w:pPr>
-      <w:r>
-        <w:t xml:space="preserve">$$</w:t>
+        <w:t xml:space="preserve">Полученная информация из обобщённого алгоритма исследования таким образом может быть использована для исследования характеристик исходного временного ряда или для установления характера последнего окна временного ряда с целью построить экстраполирующую зависимость.</w:t>
+      </w:r>
+    </w:p>
+    <w:bookmarkEnd w:id="33"/>
+    <w:bookmarkStart w:id="45" w:name="пример-алгоритма-исследования"/>
+    <w:p>
+      <w:pPr>
+        <w:pStyle w:val="Heading3"/>
+      </w:pPr>
+      <w:r>
+        <w:t xml:space="preserve">Пример алгоритма исследования</w:t>
+      </w:r>
+    </w:p>
+    <w:p>
+      <w:pPr>
+        <w:pStyle w:val="FirstParagraph"/>
+      </w:pPr>
+      <w:r>
+        <w:t xml:space="preserve">Приведем изначальные данные временного ряда для обработки по предложенному обобщенному алгоритму. Данные цен акций компании Activision-Blizzard за 14.01.2018 - 14.01.2022.</w:t>
       </w:r>
     </w:p>
     <w:p>
@@ -1542,7 +4040,7 @@
           <wp:inline>
             <wp:extent cx="5334000" cy="5318561"/>
             <wp:effectExtent b="0" l="0" r="0" t="0"/>
-            <wp:docPr descr="pic1" title="" id="1" name="Picture"/>
+            <wp:docPr descr="Изначальные данные для проверки алгоритма. Цены акций компании Activision-Blizzard за 14.01.2018 по 14.01.2022в торговых днях" title="" id="1" name="Picture"/>
             <a:graphic>
               <a:graphicData uri="http://schemas.openxmlformats.org/drawingml/2006/picture">
                 <pic:pic>
@@ -1553,7 +4051,7 @@
                     </pic:cNvPicPr>
                   </pic:nvPicPr>
                   <pic:blipFill>
-                    <a:blip r:embed="rId42"/>
+                    <a:blip r:embed="rId34"/>
                     <a:stretch>
                       <a:fillRect/>
                     </a:stretch>
@@ -1585,7 +4083,15 @@
         <w:pStyle w:val="ImageCaption"/>
       </w:pPr>
       <w:r>
-        <w:t xml:space="preserve">pic1</w:t>
+        <w:t xml:space="preserve">Изначальные данные для проверки алгоритма. Цены акций компании Activision-Blizzard за 14.01.2018 по 14.01.2022в торговых днях</w:t>
+      </w:r>
+    </w:p>
+    <w:p>
+      <w:pPr>
+        <w:pStyle w:val="BodyText"/>
+      </w:pPr>
+      <w:r>
+        <w:t xml:space="preserve">Изначально произведем исследование в соответствии с ранее предложенной нотацией. Исключим тренд для выявления почти-периодических составляющих ряда по фукнции Альтера-Джонсона. Отобразим результат анализа по функции Альтера-Джонсона:</w:t>
       </w:r>
     </w:p>
     <w:p>
@@ -1597,7 +4103,7 @@
           <wp:inline>
             <wp:extent cx="5334000" cy="5205560"/>
             <wp:effectExtent b="0" l="0" r="0" t="0"/>
-            <wp:docPr descr="pic2" title="" id="1" name="Picture"/>
+            <wp:docPr descr="Исследование почти-периодических характеристик на основе функции Альтера-Джонсона. Исключение тренда на 18 и 50 дней." title="" id="1" name="Picture"/>
             <a:graphic>
               <a:graphicData uri="http://schemas.openxmlformats.org/drawingml/2006/picture">
                 <pic:pic>
@@ -1608,7 +4114,7 @@
                     </pic:cNvPicPr>
                   </pic:nvPicPr>
                   <pic:blipFill>
-                    <a:blip r:embed="rId43"/>
+                    <a:blip r:embed="rId35"/>
                     <a:stretch>
                       <a:fillRect/>
                     </a:stretch>
@@ -1640,7 +4146,84 @@
         <w:pStyle w:val="ImageCaption"/>
       </w:pPr>
       <w:r>
-        <w:t xml:space="preserve">pic2</w:t>
+        <w:t xml:space="preserve">Исследование почти-периодических характеристик на основе функции Альтера-Джонсона. Исключение тренда на 18 и 50 дней.</w:t>
+      </w:r>
+    </w:p>
+    <w:p>
+      <w:pPr>
+        <w:pStyle w:val="BodyText"/>
+      </w:pPr>
+      <w:r>
+        <w:t xml:space="preserve">По итогам было обнаружено что в исходном ряде существуют как относительно небольшие колебания, средние</w:t>
+      </w:r>
+      <w:r>
+        <w:t xml:space="preserve"> </w:t>
+      </w:r>
+      <m:oMath>
+        <m:r>
+          <m:t>τ</m:t>
+        </m:r>
+        <m:r>
+          <m:t>=</m:t>
+        </m:r>
+        <m:r>
+          <m:t>70</m:t>
+        </m:r>
+        <m:r>
+          <m:t>,</m:t>
+        </m:r>
+        <m:r>
+          <m:t>129</m:t>
+        </m:r>
+        <m:r>
+          <m:t>,</m:t>
+        </m:r>
+        <m:r>
+          <m:t>170</m:t>
+        </m:r>
+      </m:oMath>
+      <w:r>
+        <w:t xml:space="preserve"> </w:t>
+      </w:r>
+      <w:r>
+        <w:t xml:space="preserve">и достаточно глобальные колебания исходного ряда данных</w:t>
+      </w:r>
+      <w:r>
+        <w:t xml:space="preserve"> </w:t>
+      </w:r>
+      <m:oMath>
+        <m:r>
+          <m:t>τ</m:t>
+        </m:r>
+        <m:r>
+          <m:t>=</m:t>
+        </m:r>
+        <m:r>
+          <m:t>200</m:t>
+        </m:r>
+        <m:r>
+          <m:t>,</m:t>
+        </m:r>
+        <m:r>
+          <m:t>323</m:t>
+        </m:r>
+        <m:r>
+          <m:t>,</m:t>
+        </m:r>
+        <m:r>
+          <m:t>458</m:t>
+        </m:r>
+      </m:oMath>
+      <w:r>
+        <w:t xml:space="preserve">. Глобальные колебания в подобного рода исследованиях использовать крайне неразумно, однако проверить алгоритм на таких данных тоже возможно.</w:t>
+      </w:r>
+    </w:p>
+    <w:p>
+      <w:pPr>
+        <w:pStyle w:val="BodyText"/>
+      </w:pPr>
+      <w:r>
+        <w:t xml:space="preserve">Сгладим исходную зависимость по почти-периодическим компонентам для выделения тренда внутри колебаний.</w:t>
       </w:r>
     </w:p>
     <w:p>
@@ -1652,7 +4235,7 @@
           <wp:inline>
             <wp:extent cx="5334000" cy="5321146"/>
             <wp:effectExtent b="0" l="0" r="0" t="0"/>
-            <wp:docPr descr="pic3" title="" id="1" name="Picture"/>
+            <wp:docPr descr="Сглаженные зависимости по почти-периодам в 70 и 200 торговых дней" title="" id="1" name="Picture"/>
             <a:graphic>
               <a:graphicData uri="http://schemas.openxmlformats.org/drawingml/2006/picture">
                 <pic:pic>
@@ -1663,7 +4246,7 @@
                     </pic:cNvPicPr>
                   </pic:nvPicPr>
                   <pic:blipFill>
-                    <a:blip r:embed="rId44"/>
+                    <a:blip r:embed="rId36"/>
                     <a:stretch>
                       <a:fillRect/>
                     </a:stretch>
@@ -1695,7 +4278,23 @@
         <w:pStyle w:val="ImageCaption"/>
       </w:pPr>
       <w:r>
-        <w:t xml:space="preserve">pic3</w:t>
+        <w:t xml:space="preserve">Сглаженные зависимости по почти-периодам в 70 и 200 торговых дней</w:t>
+      </w:r>
+    </w:p>
+    <w:p>
+      <w:pPr>
+        <w:pStyle w:val="BodyText"/>
+      </w:pPr>
+      <w:r>
+        <w:t xml:space="preserve">Как видно из графика, сглаживание по 70 торговым дням является более оптимальным, по сравнению со сглаживанием ряда данных по более широкому окну, поэтому для верификации результатов алгоритма будем придерживаться варианта сглаживания по 70 торговым дням.</w:t>
+      </w:r>
+    </w:p>
+    <w:p>
+      <w:pPr>
+        <w:pStyle w:val="BodyText"/>
+      </w:pPr>
+      <w:r>
+        <w:t xml:space="preserve">Далее рисунки показывают результат вычисления обобщенной функции исследования тренда по изначальным и сглаженным данным для анаморфозы интенсивного роста.</w:t>
       </w:r>
     </w:p>
     <w:p>
@@ -1707,7 +4306,7 @@
           <wp:inline>
             <wp:extent cx="5334000" cy="5220510"/>
             <wp:effectExtent b="0" l="0" r="0" t="0"/>
-            <wp:docPr descr="pic4" title="" id="1" name="Picture"/>
+            <wp:docPr descr="Обобщенная зависимость коэффициента детерминации линейной модели по анаморфозе интенсивного роста на изначальных данных временного ряда от сдвига по времени t0 - ось X и окна линеаризации delta - ось Y." title="" id="1" name="Picture"/>
             <a:graphic>
               <a:graphicData uri="http://schemas.openxmlformats.org/drawingml/2006/picture">
                 <pic:pic>
@@ -1718,7 +4317,7 @@
                     </pic:cNvPicPr>
                   </pic:nvPicPr>
                   <pic:blipFill>
-                    <a:blip r:embed="rId45"/>
+                    <a:blip r:embed="rId37"/>
                     <a:stretch>
                       <a:fillRect/>
                     </a:stretch>
@@ -1750,7 +4349,15 @@
         <w:pStyle w:val="ImageCaption"/>
       </w:pPr>
       <w:r>
-        <w:t xml:space="preserve">pic4</w:t>
+        <w:t xml:space="preserve">Обобщенная зависимость коэффициента детерминации линейной модели по анаморфозе интенсивного роста на изначальных данных временного ряда от сдвига по времени t0 - ось X и окна линеаризации delta - ось Y.</w:t>
+      </w:r>
+    </w:p>
+    <w:p>
+      <w:pPr>
+        <w:pStyle w:val="BodyText"/>
+      </w:pPr>
+      <w:r>
+        <w:t xml:space="preserve">На данном рисунке на первый взгляд видны фрактальные структуры, появляющиеся в результате обработки зашумлённых данных. Однако в облаке от 340 - 540 по сдвигу от начала координат и от 300 до 800 по окну зависимости в центре видим довольно устойчивую картину интенсивного роста, отвечающую высоким значениям коэффициента детерминации даже для зашумленных данных. Это говорит об устойчивой оценке для интенсивного роста на этом участке и возможности исследования временного ряда на этом участке в соотвествиями с зависимостями типа интесивного роста.</w:t>
       </w:r>
     </w:p>
     <w:p>
@@ -1762,7 +4369,7 @@
           <wp:inline>
             <wp:extent cx="5334000" cy="5220510"/>
             <wp:effectExtent b="0" l="0" r="0" t="0"/>
-            <wp:docPr descr="pic5" title="" id="1" name="Picture"/>
+            <wp:docPr descr="Обобщенная зависимость коэффициента детерминации линейной модели по анаморфозе интенсивного роста на сглаженных данных временного ряда в окне 70 торговых дней от сдвига по времени t0 - ось X и окна линеаризации delta - ось Y" title="" id="1" name="Picture"/>
             <a:graphic>
               <a:graphicData uri="http://schemas.openxmlformats.org/drawingml/2006/picture">
                 <pic:pic>
@@ -1773,7 +4380,7 @@
                     </pic:cNvPicPr>
                   </pic:nvPicPr>
                   <pic:blipFill>
-                    <a:blip r:embed="rId46"/>
+                    <a:blip r:embed="rId38"/>
                     <a:stretch>
                       <a:fillRect/>
                     </a:stretch>
@@ -1805,7 +4412,53 @@
         <w:pStyle w:val="ImageCaption"/>
       </w:pPr>
       <w:r>
-        <w:t xml:space="preserve">pic5</w:t>
+        <w:t xml:space="preserve">Обобщенная зависимость коэффициента детерминации линейной модели по анаморфозе интенсивного роста на сглаженных данных временного ряда в окне 70 торговых дней от сдвига по времени t0 - ось X и окна линеаризации delta - ось Y</w:t>
+      </w:r>
+    </w:p>
+    <w:p>
+      <w:pPr>
+        <w:pStyle w:val="BodyText"/>
+      </w:pPr>
+      <w:r>
+        <w:t xml:space="preserve">По сглаженным данным вычисленная функция приобретает более выраженную и регулярную структуру. Облако в центре боле выражено и добавились новые мелкие участки в конце для</w:t>
+      </w:r>
+      <w:r>
+        <w:t xml:space="preserve"> </w:t>
+      </w:r>
+      <m:oMath>
+        <m:r>
+          <m:t>d</m:t>
+        </m:r>
+        <m:r>
+          <m:t>e</m:t>
+        </m:r>
+        <m:r>
+          <m:t>l</m:t>
+        </m:r>
+        <m:r>
+          <m:t>t</m:t>
+        </m:r>
+        <m:r>
+          <m:t>a</m:t>
+        </m:r>
+        <m:r>
+          <m:t>=</m:t>
+        </m:r>
+        <m:r>
+          <m:t>800</m:t>
+        </m:r>
+        <m:r>
+          <m:t>,</m:t>
+        </m:r>
+        <m:r>
+          <m:t>…</m:t>
+        </m:r>
+        <m:r>
+          <m:t>100</m:t>
+        </m:r>
+      </m:oMath>
+      <w:r>
+        <w:t xml:space="preserve">.</w:t>
       </w:r>
     </w:p>
     <w:p>
@@ -1817,7 +4470,7 @@
           <wp:inline>
             <wp:extent cx="5334000" cy="5220510"/>
             <wp:effectExtent b="0" l="0" r="0" t="0"/>
-            <wp:docPr descr="pic6" title="" id="1" name="Picture"/>
+            <wp:docPr descr="Обобщенная зависимость коэффициента детерминации линейной модели по анаморфозе интенсивного роста на сглаженных данных временного ряда в окне 200 торговых дней" title="" id="1" name="Picture"/>
             <a:graphic>
               <a:graphicData uri="http://schemas.openxmlformats.org/drawingml/2006/picture">
                 <pic:pic>
@@ -1828,7 +4481,7 @@
                     </pic:cNvPicPr>
                   </pic:nvPicPr>
                   <pic:blipFill>
-                    <a:blip r:embed="rId47"/>
+                    <a:blip r:embed="rId39"/>
                     <a:stretch>
                       <a:fillRect/>
                     </a:stretch>
@@ -1860,7 +4513,7 @@
         <w:pStyle w:val="ImageCaption"/>
       </w:pPr>
       <w:r>
-        <w:t xml:space="preserve">pic6</w:t>
+        <w:t xml:space="preserve">Обобщенная зависимость коэффициента детерминации линейной модели по анаморфозе интенсивного роста на сглаженных данных временного ряда в окне 200 торговых дней</w:t>
       </w:r>
     </w:p>
     <w:p>
@@ -1872,18 +4525,18 @@
           <wp:inline>
             <wp:extent cx="5334000" cy="5220510"/>
             <wp:effectExtent b="0" l="0" r="0" t="0"/>
-            <wp:docPr descr="pic7" title="" id="1" name="Picture"/>
+            <wp:docPr descr="Обобщенная зависимость коэффициента детерминации линейной модели по анаморфозе интенсивного роста на сглаженных данных временного ряда в окне 323 торговых дней" title="" id="1" name="Picture"/>
             <a:graphic>
               <a:graphicData uri="http://schemas.openxmlformats.org/drawingml/2006/picture">
                 <pic:pic>
                   <pic:nvPicPr>
-                    <pic:cNvPr descr="/Users/MariaRemark/Rprojects/auto_trend_disc/MarkdownR/pics/3.png" id="0" name="Picture"/>
+                    <pic:cNvPr descr="/Users/MariaRemark/Rprojects/auto_trend_disc/MarkdownR/pics/4.png" id="0" name="Picture"/>
                     <pic:cNvPicPr>
                       <a:picLocks noChangeArrowheads="1" noChangeAspect="1"/>
                     </pic:cNvPicPr>
                   </pic:nvPicPr>
                   <pic:blipFill>
-                    <a:blip r:embed="rId47"/>
+                    <a:blip r:embed="rId40"/>
                     <a:stretch>
                       <a:fillRect/>
                     </a:stretch>
@@ -1915,7 +4568,15 @@
         <w:pStyle w:val="ImageCaption"/>
       </w:pPr>
       <w:r>
-        <w:t xml:space="preserve">pic7</w:t>
+        <w:t xml:space="preserve">Обобщенная зависимость коэффициента детерминации линейной модели по анаморфозе интенсивного роста на сглаженных данных временного ряда в окне 323 торговых дней</w:t>
+      </w:r>
+    </w:p>
+    <w:p>
+      <w:pPr>
+        <w:pStyle w:val="BodyText"/>
+      </w:pPr>
+      <w:r>
+        <w:t xml:space="preserve">Далее рисунки показывают результат вычисления обобщенной функции исследования тренда по изначальным и сглаженным данным для анаморфозы логистической модели ограниченного роста.</w:t>
       </w:r>
     </w:p>
     <w:p>
@@ -1927,18 +4588,18 @@
           <wp:inline>
             <wp:extent cx="5334000" cy="5220510"/>
             <wp:effectExtent b="0" l="0" r="0" t="0"/>
-            <wp:docPr descr="pic8" title="" id="1" name="Picture"/>
+            <wp:docPr descr="Обобщенная зависимость коэффициента детерминации линейной модели по анаморфозе логистической модели ограниченного роста на изначальных данных временного ряда от сдвига по времени t0 - ось X и окна линеаризации delta - ось Y." title="" id="1" name="Picture"/>
             <a:graphic>
               <a:graphicData uri="http://schemas.openxmlformats.org/drawingml/2006/picture">
                 <pic:pic>
                   <pic:nvPicPr>
-                    <pic:cNvPr descr="/Users/MariaRemark/Rprojects/auto_trend_disc/MarkdownR/pics/4.png" id="0" name="Picture"/>
+                    <pic:cNvPr descr="/Users/MariaRemark/Rprojects/auto_trend_disc/MarkdownR/pics/5.png" id="0" name="Picture"/>
                     <pic:cNvPicPr>
                       <a:picLocks noChangeArrowheads="1" noChangeAspect="1"/>
                     </pic:cNvPicPr>
                   </pic:nvPicPr>
                   <pic:blipFill>
-                    <a:blip r:embed="rId48"/>
+                    <a:blip r:embed="rId41"/>
                     <a:stretch>
                       <a:fillRect/>
                     </a:stretch>
@@ -1970,7 +4631,7 @@
         <w:pStyle w:val="ImageCaption"/>
       </w:pPr>
       <w:r>
-        <w:t xml:space="preserve">pic8</w:t>
+        <w:t xml:space="preserve">Обобщенная зависимость коэффициента детерминации линейной модели по анаморфозе логистической модели ограниченного роста на изначальных данных временного ряда от сдвига по времени t0 - ось X и окна линеаризации delta - ось Y.</w:t>
       </w:r>
     </w:p>
     <w:p>
@@ -1982,18 +4643,18 @@
           <wp:inline>
             <wp:extent cx="5334000" cy="5220510"/>
             <wp:effectExtent b="0" l="0" r="0" t="0"/>
-            <wp:docPr descr="pic9" title="" id="1" name="Picture"/>
+            <wp:docPr descr="Обобщенная зависимость коэффициента детерминации линейной модели по анаморфозе логистической модели ограниченного роста на сглаженных данных временного ряда в оке 70 торговых дней от сдвига по времени t0 - ось X и окна линеаризации delta - ось Y." title="" id="1" name="Picture"/>
             <a:graphic>
               <a:graphicData uri="http://schemas.openxmlformats.org/drawingml/2006/picture">
                 <pic:pic>
                   <pic:nvPicPr>
-                    <pic:cNvPr descr="/Users/MariaRemark/Rprojects/auto_trend_disc/MarkdownR/pics/5.png" id="0" name="Picture"/>
+                    <pic:cNvPr descr="/Users/MariaRemark/Rprojects/auto_trend_disc/MarkdownR/pics/6.png" id="0" name="Picture"/>
                     <pic:cNvPicPr>
                       <a:picLocks noChangeArrowheads="1" noChangeAspect="1"/>
                     </pic:cNvPicPr>
                   </pic:nvPicPr>
                   <pic:blipFill>
-                    <a:blip r:embed="rId49"/>
+                    <a:blip r:embed="rId42"/>
                     <a:stretch>
                       <a:fillRect/>
                     </a:stretch>
@@ -2025,7 +4686,7 @@
         <w:pStyle w:val="ImageCaption"/>
       </w:pPr>
       <w:r>
-        <w:t xml:space="preserve">pic9</w:t>
+        <w:t xml:space="preserve">Обобщенная зависимость коэффициента детерминации линейной модели по анаморфозе логистической модели ограниченного роста на сглаженных данных временного ряда в оке 70 торговых дней от сдвига по времени t0 - ось X и окна линеаризации delta - ось Y.</w:t>
       </w:r>
     </w:p>
     <w:p>
@@ -2037,18 +4698,18 @@
           <wp:inline>
             <wp:extent cx="5334000" cy="5220510"/>
             <wp:effectExtent b="0" l="0" r="0" t="0"/>
-            <wp:docPr descr="pic10" title="" id="1" name="Picture"/>
+            <wp:docPr descr="Обобщенная зависимость коэффициента детерминации линейной модели по анаморфозе логистической модели ограниченного роста на сглаженных данных временного ряда в оке 200 торговых дней от сдвига по времени t0 - ось X и окна линеаризации delta - ось Y." title="" id="1" name="Picture"/>
             <a:graphic>
               <a:graphicData uri="http://schemas.openxmlformats.org/drawingml/2006/picture">
                 <pic:pic>
                   <pic:nvPicPr>
-                    <pic:cNvPr descr="/Users/MariaRemark/Rprojects/auto_trend_disc/MarkdownR/pics/6.png" id="0" name="Picture"/>
+                    <pic:cNvPr descr="/Users/MariaRemark/Rprojects/auto_trend_disc/MarkdownR/pics/7.png" id="0" name="Picture"/>
                     <pic:cNvPicPr>
                       <a:picLocks noChangeArrowheads="1" noChangeAspect="1"/>
                     </pic:cNvPicPr>
                   </pic:nvPicPr>
                   <pic:blipFill>
-                    <a:blip r:embed="rId50"/>
+                    <a:blip r:embed="rId43"/>
                     <a:stretch>
                       <a:fillRect/>
                     </a:stretch>
@@ -2080,7 +4741,7 @@
         <w:pStyle w:val="ImageCaption"/>
       </w:pPr>
       <w:r>
-        <w:t xml:space="preserve">pic10</w:t>
+        <w:t xml:space="preserve">Обобщенная зависимость коэффициента детерминации линейной модели по анаморфозе логистической модели ограниченного роста на сглаженных данных временного ряда в оке 200 торговых дней от сдвига по времени t0 - ось X и окна линеаризации delta - ось Y.</w:t>
       </w:r>
     </w:p>
     <w:p>
@@ -2092,18 +4753,18 @@
           <wp:inline>
             <wp:extent cx="5334000" cy="5220510"/>
             <wp:effectExtent b="0" l="0" r="0" t="0"/>
-            <wp:docPr descr="pic11" title="" id="1" name="Picture"/>
+            <wp:docPr descr="Обобщенная зависимость коэффициента детерминации линейной модели по анаморфозе логистической модели ограниченного роста на сглаженных данных временного ряда в оке 323 торговых дней от сдвига по времени t0 - ось X и окна линеаризации delta - ось Y." title="" id="1" name="Picture"/>
             <a:graphic>
               <a:graphicData uri="http://schemas.openxmlformats.org/drawingml/2006/picture">
                 <pic:pic>
                   <pic:nvPicPr>
-                    <pic:cNvPr descr="/Users/MariaRemark/Rprojects/auto_trend_disc/MarkdownR/pics/7.png" id="0" name="Picture"/>
+                    <pic:cNvPr descr="/Users/MariaRemark/Rprojects/auto_trend_disc/MarkdownR/pics/8.png" id="0" name="Picture"/>
                     <pic:cNvPicPr>
                       <a:picLocks noChangeArrowheads="1" noChangeAspect="1"/>
                     </pic:cNvPicPr>
                   </pic:nvPicPr>
                   <pic:blipFill>
-                    <a:blip r:embed="rId51"/>
+                    <a:blip r:embed="rId44"/>
                     <a:stretch>
                       <a:fillRect/>
                     </a:stretch>
@@ -2135,66 +4796,11 @@
         <w:pStyle w:val="ImageCaption"/>
       </w:pPr>
       <w:r>
-        <w:t xml:space="preserve">pic11</w:t>
-      </w:r>
-    </w:p>
-    <w:p>
-      <w:pPr>
-        <w:pStyle w:val="CaptionedFigure"/>
-      </w:pPr>
-      <w:r>
-        <w:drawing>
-          <wp:inline>
-            <wp:extent cx="5334000" cy="5220510"/>
-            <wp:effectExtent b="0" l="0" r="0" t="0"/>
-            <wp:docPr descr="pic12" title="" id="1" name="Picture"/>
-            <a:graphic>
-              <a:graphicData uri="http://schemas.openxmlformats.org/drawingml/2006/picture">
-                <pic:pic>
-                  <pic:nvPicPr>
-                    <pic:cNvPr descr="/Users/MariaRemark/Rprojects/auto_trend_disc/MarkdownR/pics/8.png" id="0" name="Picture"/>
-                    <pic:cNvPicPr>
-                      <a:picLocks noChangeArrowheads="1" noChangeAspect="1"/>
-                    </pic:cNvPicPr>
-                  </pic:nvPicPr>
-                  <pic:blipFill>
-                    <a:blip r:embed="rId52"/>
-                    <a:stretch>
-                      <a:fillRect/>
-                    </a:stretch>
-                  </pic:blipFill>
-                  <pic:spPr bwMode="auto">
-                    <a:xfrm>
-                      <a:off x="0" y="0"/>
-                      <a:ext cx="5334000" cy="5220510"/>
-                    </a:xfrm>
-                    <a:prstGeom prst="rect">
-                      <a:avLst/>
-                    </a:prstGeom>
-                    <a:noFill/>
-                    <a:ln w="9525">
-                      <a:noFill/>
-                      <a:headEnd/>
-                      <a:tailEnd/>
-                    </a:ln>
-                  </pic:spPr>
-                </pic:pic>
-              </a:graphicData>
-            </a:graphic>
-          </wp:inline>
-        </w:drawing>
-      </w:r>
-    </w:p>
-    <w:p>
-      <w:pPr>
-        <w:pStyle w:val="ImageCaption"/>
-      </w:pPr>
-      <w:r>
-        <w:t xml:space="preserve">pic12</w:t>
-      </w:r>
-    </w:p>
-    <w:bookmarkEnd w:id="53"/>
-    <w:bookmarkStart w:id="54" w:name="Xec5ec69cc1276833e3d074e616edc79c9c9022f"/>
+        <w:t xml:space="preserve">Обобщенная зависимость коэффициента детерминации линейной модели по анаморфозе логистической модели ограниченного роста на сглаженных данных временного ряда в оке 323 торговых дней от сдвига по времени t0 - ось X и окна линеаризации delta - ось Y.</w:t>
+      </w:r>
+    </w:p>
+    <w:bookmarkEnd w:id="45"/>
+    <w:bookmarkStart w:id="46" w:name="Xec5ec69cc1276833e3d074e616edc79c9c9022f"/>
     <w:p>
       <w:pPr>
         <w:pStyle w:val="Heading3"/>
@@ -2203,9 +4809,41 @@
         <w:t xml:space="preserve">Эффективный алгоритм выявления трендовых участков</w:t>
       </w:r>
     </w:p>
-    <w:bookmarkEnd w:id="54"/>
-    <w:bookmarkEnd w:id="55"/>
-    <w:bookmarkStart w:id="56" w:name="заключение"/>
+    <w:p>
+      <w:pPr>
+        <w:pStyle w:val="FirstParagraph"/>
+      </w:pPr>
+      <w:r>
+        <w:t xml:space="preserve">Построение более эффективного алгоритма заключается в уменьшении перебора окон для детекции линеаризируемых моделей на рядах данных. Уменьшение перебора или более структурированный выбор таких окон в связке с исследованием почти-пропорций ряда существенно уменьшит вычислительные затраты для рассчёта обобщенной трендовой харакетристики.</w:t>
+      </w:r>
+    </w:p>
+    <w:p>
+      <w:pPr>
+        <w:pStyle w:val="BodyText"/>
+      </w:pPr>
+      <w:r>
+        <w:t xml:space="preserve">Суть построения эффективного алгоритма состоит в выборе окон из геометрической прогрессии с основанием в виде почти-периодической компоненты и множителем в виде почти-пропорциональной компоненты исходного ряда данных.</w:t>
+      </w:r>
+    </w:p>
+    <w:p>
+      <w:pPr>
+        <w:pStyle w:val="BodyText"/>
+      </w:pPr>
+      <w:r>
+        <w:t xml:space="preserve">При таком выборе окон для детекции линеаризируемых моделей выбор удовлетворяющих точек существенного снижается что ведет к большей детерминированности алгоритма.</w:t>
+      </w:r>
+    </w:p>
+    <w:p>
+      <w:pPr>
+        <w:pStyle w:val="BodyText"/>
+      </w:pPr>
+      <w:r>
+        <w:t xml:space="preserve">На ранее представленном примере видно, что линеаризируемые участки сохраняют свою инвариантность относительно окон детекции на значительную величину таких сужений и расширений, поэтому потеря информации об участках линеаризации невелика.</w:t>
+      </w:r>
+    </w:p>
+    <w:bookmarkEnd w:id="46"/>
+    <w:bookmarkEnd w:id="47"/>
+    <w:bookmarkStart w:id="48" w:name="заключение"/>
     <w:p>
       <w:pPr>
         <w:pStyle w:val="Heading2"/>
@@ -2214,8 +4852,32 @@
         <w:t xml:space="preserve">Заключение</w:t>
       </w:r>
     </w:p>
-    <w:bookmarkEnd w:id="56"/>
-    <w:bookmarkStart w:id="57" w:name="список-использованной-литературы"/>
+    <w:p>
+      <w:pPr>
+        <w:pStyle w:val="FirstParagraph"/>
+      </w:pPr>
+      <w:r>
+        <w:t xml:space="preserve">Исследуемый алгоритм достаточно способен достаточно эффективно выявлять границы применимости дифференциальных моделей на временных рядах устанавливая обобщенную оценку линеаризуемым моделям в виде коэффициента детерминации в зависимости от смещения относительно начала координат и окон исследования исходного временного ряда.</w:t>
+      </w:r>
+    </w:p>
+    <w:p>
+      <w:pPr>
+        <w:pStyle w:val="BodyText"/>
+      </w:pPr>
+      <w:r>
+        <w:t xml:space="preserve">Для данного алгоритма возможны и даже необходимы дальнейшие исследования и эксперименты на большом наборе примеров. Дальнейшие исследования предполагают исследование возможности использования всё большего класса линеаризуемых дифференциальных моделей, расширение класса алгоритмов перебора окон вычисления метрик для дифференциальных моделей, способы оптимальной регуляризации шумовых компонент данных и т.д.</w:t>
+      </w:r>
+    </w:p>
+    <w:p>
+      <w:pPr>
+        <w:pStyle w:val="BodyText"/>
+      </w:pPr>
+      <w:r>
+        <w:t xml:space="preserve">Такого рода исследования тесно переплетены с исходной постановкой вопроса о сложности построения общей стройной теории исследования временных рядов динамических систем различной природы.</w:t>
+      </w:r>
+    </w:p>
+    <w:bookmarkEnd w:id="48"/>
+    <w:bookmarkStart w:id="49" w:name="список-использованной-литературы"/>
     <w:p>
       <w:pPr>
         <w:pStyle w:val="Heading2"/>
@@ -2224,7 +4886,184 @@
         <w:t xml:space="preserve">Список использованной литературы</w:t>
       </w:r>
     </w:p>
-    <w:bookmarkEnd w:id="57"/>
+    <w:p>
+      <w:pPr>
+        <w:numPr>
+          <w:ilvl w:val="0"/>
+          <w:numId w:val="1004"/>
+        </w:numPr>
+        <w:pStyle w:val="Compact"/>
+      </w:pPr>
+      <w:r>
+        <w:t xml:space="preserve">Charles Therrien, Murali Tummala. Probability and Random Processes for Electrical and Computer Engineers. — CRC Press, 2012. — P. 287</w:t>
+      </w:r>
+    </w:p>
+    <w:p>
+      <w:pPr>
+        <w:numPr>
+          <w:ilvl w:val="0"/>
+          <w:numId w:val="1004"/>
+        </w:numPr>
+        <w:pStyle w:val="Compact"/>
+      </w:pPr>
+      <w:r>
+        <w:t xml:space="preserve">Verhulst, P. F., (1838). Notice sur la loi que la population poursuit dans son accroissement. Correspondance mathématique et physique, 10, 113—121.</w:t>
+      </w:r>
+    </w:p>
+    <w:p>
+      <w:pPr>
+        <w:numPr>
+          <w:ilvl w:val="0"/>
+          <w:numId w:val="1004"/>
+        </w:numPr>
+        <w:pStyle w:val="Compact"/>
+      </w:pPr>
+      <w:r>
+        <w:t xml:space="preserve">Verhulst, P. F., Recherches Mathématiques sur La Loi D’Accroissement de la Population, Nouveaux Mémoires de l’Académie Royale des Sciences et Belles-Lettres de Bruxelles, 18, Art. 1, 1—45, 1845 (Mathematical Researches into the Law of Population Growth Increase).</w:t>
+      </w:r>
+    </w:p>
+    <w:p>
+      <w:pPr>
+        <w:numPr>
+          <w:ilvl w:val="0"/>
+          <w:numId w:val="1004"/>
+        </w:numPr>
+        <w:pStyle w:val="Compact"/>
+      </w:pPr>
+      <w:r>
+        <w:t xml:space="preserve">Pearl, Raymond. The Biology of Population Growth (англ.) // The American Mercury. — 1924. — Ноябрь (т. III, № 11). — С. 293– 305.</w:t>
+      </w:r>
+    </w:p>
+    <w:p>
+      <w:pPr>
+        <w:numPr>
+          <w:ilvl w:val="0"/>
+          <w:numId w:val="1004"/>
+        </w:numPr>
+        <w:pStyle w:val="Compact"/>
+      </w:pPr>
+      <w:r>
+        <w:t xml:space="preserve">Pearl, Raymond and Lowell J. Reed. On the Rate of Growth of the Population of the United States since 1790 and its Mathematical Representation (англ.) // Proceedings of the National Academy of Sciences of the United States of America (PNAS; USA). — 1920. — 15 июня (т. 6, № 6). — С. 275–288.</w:t>
+      </w:r>
+    </w:p>
+    <w:p>
+      <w:pPr>
+        <w:numPr>
+          <w:ilvl w:val="0"/>
+          <w:numId w:val="1004"/>
+        </w:numPr>
+        <w:pStyle w:val="Compact"/>
+      </w:pPr>
+      <w:r>
+        <w:t xml:space="preserve">Gompertz, B.</w:t>
+      </w:r>
+      <w:r>
+        <w:t xml:space="preserve"> </w:t>
+      </w:r>
+      <w:r>
+        <w:t xml:space="preserve">“</w:t>
+      </w:r>
+      <w:r>
+        <w:t xml:space="preserve">On the Nature of the Function Expressive of the Law of Human Mortality, and on a New Mode of Determining the Value of Life Contingencies.</w:t>
+      </w:r>
+      <w:r>
+        <w:t xml:space="preserve">”</w:t>
+      </w:r>
+      <w:r>
+        <w:t xml:space="preserve"> </w:t>
+      </w:r>
+      <w:r>
+        <w:t xml:space="preserve">Phil. Trans. Roy. Soc. London 123, 513-585, 1832.</w:t>
+      </w:r>
+    </w:p>
+    <w:p>
+      <w:pPr>
+        <w:numPr>
+          <w:ilvl w:val="0"/>
+          <w:numId w:val="1004"/>
+        </w:numPr>
+        <w:pStyle w:val="Compact"/>
+      </w:pPr>
+      <w:r>
+        <w:t xml:space="preserve">Hofbauer, Josef; Sigmund, Karl (1998).</w:t>
+      </w:r>
+      <w:r>
+        <w:t xml:space="preserve"> </w:t>
+      </w:r>
+      <w:r>
+        <w:t xml:space="preserve">“</w:t>
+      </w:r>
+      <w:r>
+        <w:t xml:space="preserve">Dynamical Systems and Lotka–Volterra Equations</w:t>
+      </w:r>
+      <w:r>
+        <w:t xml:space="preserve">”</w:t>
+      </w:r>
+      <w:r>
+        <w:t xml:space="preserve">. Evolutionary Games and Population Dynamics. New York: Cambridge University Press. pp. 1–54. ISBN 0-521-62570-X.</w:t>
+      </w:r>
+    </w:p>
+    <w:p>
+      <w:pPr>
+        <w:numPr>
+          <w:ilvl w:val="0"/>
+          <w:numId w:val="1004"/>
+        </w:numPr>
+        <w:pStyle w:val="Compact"/>
+      </w:pPr>
+      <w:r>
+        <w:t xml:space="preserve">Кузьмин В.И., Гадзаов А.Ф. Методы построения моделей по эмпирическим данным: Учебное пособие / Московский государственный институт радиотехники, электроники и автоматики (технический университет) – М., 2012. – 94 с.</w:t>
+      </w:r>
+    </w:p>
+    <w:p>
+      <w:pPr>
+        <w:numPr>
+          <w:ilvl w:val="0"/>
+          <w:numId w:val="1004"/>
+        </w:numPr>
+        <w:pStyle w:val="Compact"/>
+      </w:pPr>
+      <w:r>
+        <w:t xml:space="preserve">Кузьмин В.И., Гадзаов А.Ф. Прикладные задачи математической статистики: Учебное пособие / Московский государственный институт радиотехники, электроники и автоматики (технический университет) – М., 2011. – 92 с.</w:t>
+      </w:r>
+    </w:p>
+    <w:p>
+      <w:pPr>
+        <w:numPr>
+          <w:ilvl w:val="0"/>
+          <w:numId w:val="1004"/>
+        </w:numPr>
+        <w:pStyle w:val="Compact"/>
+      </w:pPr>
+      <w:r>
+        <w:t xml:space="preserve">Модели и методы определения параметров нелинейных процессов [Электронный ресурс]: монография / В. И. Кузьмин [и др.]. — М.: МИРЭА, 2016. — 148 с.. — Электрон. опт. диск (ISO) ISBN 978-5-600-01609-5</w:t>
+      </w:r>
+    </w:p>
+    <w:p>
+      <w:pPr>
+        <w:numPr>
+          <w:ilvl w:val="0"/>
+          <w:numId w:val="1004"/>
+        </w:numPr>
+        <w:pStyle w:val="Compact"/>
+      </w:pPr>
+      <w:r>
+        <w:t xml:space="preserve">Модели и алгоритмы анализа нелинейных колебаний с трендом [Электронный ресурс]: монография / В. И. Кузьмин [и др.]. — М.: МИРЭА, 2015. — 94 с.. — Электрон. опт. диск (ISO) ISBN 978-5-7339-1109-9</w:t>
+      </w:r>
+    </w:p>
+    <w:p>
+      <w:pPr>
+        <w:numPr>
+          <w:ilvl w:val="0"/>
+          <w:numId w:val="1004"/>
+        </w:numPr>
+        <w:pStyle w:val="Compact"/>
+      </w:pPr>
+      <w:r>
+        <w:t xml:space="preserve">Методы анализа данных [Электронный ресурс]: учебное пособие / В. И. Кузьмин, А. Ф. Гадзаов. — М.: РТУ МИРЭА, 2020. — Электрон. опт. диск (ISO)</w:t>
+      </w:r>
+    </w:p>
+    <w:bookmarkEnd w:id="49"/>
     <w:sectPr/>
   </w:body>
 </w:document>
@@ -2461,109 +5300,6 @@
       <w:start w:val="1"/>
       <w:numFmt w:val="decimal"/>
       <w:lvlText w:val="%9."/>
-      <w:lvlJc w:val="left"/>
-      <w:pPr>
-        <w:tabs>
-          <w:tab w:val="num" w:pos="5760"/>
-        </w:tabs>
-        <w:ind w:left="6240" w:hanging="480"/>
-      </w:pPr>
-    </w:lvl>
-  </w:abstractNum>
-  <w:abstractNum w:abstractNumId="991">
-    <w:nsid w:val="71315dca"/>
-    <w:multiLevelType w:val="multilevel"/>
-    <w:lvl w:ilvl="0">
-      <w:numFmt w:val="bullet"/>
-      <w:lvlText w:val="•"/>
-      <w:lvlJc w:val="left"/>
-      <w:pPr>
-        <w:tabs>
-          <w:tab w:val="num" w:pos="0"/>
-        </w:tabs>
-        <w:ind w:left="480" w:hanging="480"/>
-      </w:pPr>
-    </w:lvl>
-    <w:lvl w:ilvl="1">
-      <w:numFmt w:val="bullet"/>
-      <w:lvlText w:val="–"/>
-      <w:lvlJc w:val="left"/>
-      <w:pPr>
-        <w:tabs>
-          <w:tab w:val="num" w:pos="720"/>
-        </w:tabs>
-        <w:ind w:left="1200" w:hanging="480"/>
-      </w:pPr>
-    </w:lvl>
-    <w:lvl w:ilvl="2">
-      <w:numFmt w:val="bullet"/>
-      <w:lvlText w:val="•"/>
-      <w:lvlJc w:val="left"/>
-      <w:pPr>
-        <w:tabs>
-          <w:tab w:val="num" w:pos="1440"/>
-        </w:tabs>
-        <w:ind w:left="1920" w:hanging="480"/>
-      </w:pPr>
-    </w:lvl>
-    <w:lvl w:ilvl="3">
-      <w:numFmt w:val="bullet"/>
-      <w:lvlText w:val="–"/>
-      <w:lvlJc w:val="left"/>
-      <w:pPr>
-        <w:tabs>
-          <w:tab w:val="num" w:pos="2160"/>
-        </w:tabs>
-        <w:ind w:left="2640" w:hanging="480"/>
-      </w:pPr>
-    </w:lvl>
-    <w:lvl w:ilvl="4">
-      <w:numFmt w:val="bullet"/>
-      <w:lvlText w:val="•"/>
-      <w:lvlJc w:val="left"/>
-      <w:pPr>
-        <w:tabs>
-          <w:tab w:val="num" w:pos="2880"/>
-        </w:tabs>
-        <w:ind w:left="3360" w:hanging="480"/>
-      </w:pPr>
-    </w:lvl>
-    <w:lvl w:ilvl="5">
-      <w:numFmt w:val="bullet"/>
-      <w:lvlText w:val="–"/>
-      <w:lvlJc w:val="left"/>
-      <w:pPr>
-        <w:tabs>
-          <w:tab w:val="num" w:pos="3600"/>
-        </w:tabs>
-        <w:ind w:left="4080" w:hanging="480"/>
-      </w:pPr>
-    </w:lvl>
-    <w:lvl w:ilvl="6">
-      <w:numFmt w:val="bullet"/>
-      <w:lvlText w:val="•"/>
-      <w:lvlJc w:val="left"/>
-      <w:pPr>
-        <w:tabs>
-          <w:tab w:val="num" w:pos="4320"/>
-        </w:tabs>
-        <w:ind w:left="4800" w:hanging="480"/>
-      </w:pPr>
-    </w:lvl>
-    <w:lvl w:ilvl="7">
-      <w:numFmt w:val="bullet"/>
-      <w:lvlText w:val="–"/>
-      <w:lvlJc w:val="left"/>
-      <w:pPr>
-        <w:tabs>
-          <w:tab w:val="num" w:pos="5040"/>
-        </w:tabs>
-        <w:ind w:left="5520" w:hanging="480"/>
-      </w:pPr>
-    </w:lvl>
-    <w:lvl w:ilvl="8">
-      <w:numFmt w:val="bullet"/>
-      <w:lvlText w:val="•"/>
       <w:lvlJc w:val="left"/>
       <w:pPr>
         <w:tabs>
@@ -2637,7 +5373,34 @@
     </w:lvlOverride>
   </w:num>
   <w:num w:numId="1003">
-    <w:abstractNumId w:val="991"/>
+    <w:abstractNumId w:val="99411"/>
+    <w:lvlOverride w:ilvl="0">
+      <w:startOverride w:val="1"/>
+    </w:lvlOverride>
+    <w:lvlOverride w:ilvl="1">
+      <w:startOverride w:val="1"/>
+    </w:lvlOverride>
+    <w:lvlOverride w:ilvl="2">
+      <w:startOverride w:val="1"/>
+    </w:lvlOverride>
+    <w:lvlOverride w:ilvl="3">
+      <w:startOverride w:val="1"/>
+    </w:lvlOverride>
+    <w:lvlOverride w:ilvl="4">
+      <w:startOverride w:val="1"/>
+    </w:lvlOverride>
+    <w:lvlOverride w:ilvl="5">
+      <w:startOverride w:val="1"/>
+    </w:lvlOverride>
+    <w:lvlOverride w:ilvl="6">
+      <w:startOverride w:val="1"/>
+    </w:lvlOverride>
+    <w:lvlOverride w:ilvl="7">
+      <w:startOverride w:val="1"/>
+    </w:lvlOverride>
+    <w:lvlOverride w:ilvl="8">
+      <w:startOverride w:val="1"/>
+    </w:lvlOverride>
   </w:num>
   <w:num w:numId="1004">
     <w:abstractNumId w:val="99411"/>

</xml_diff>